<commit_message>
Presentation Ashish/Multithreading.docx Presentation Ashish/Thread Example.txt
</commit_message>
<xml_diff>
--- a/Assignment_Activity/Presentation Ashish/Multithreading.docx
+++ b/Assignment_Activity/Presentation Ashish/Multithreading.docx
@@ -47,24 +47,45 @@
           <w:sz w:val="32"/>
           <w:szCs w:val="32"/>
         </w:rPr>
-        <w:t>Multi-tasking</w:t>
-      </w:r>
+        <w:t>Multi-</w:t>
+      </w:r>
+      <w:proofErr w:type="gramStart"/>
       <w:r>
         <w:rPr>
           <w:rStyle w:val="uiqtextrenderedqtext"/>
           <w:b/>
           <w:bCs/>
           <w:color w:val="44546A" w:themeColor="text2"/>
-        </w:rPr>
-        <w:t xml:space="preserve"> </w:t>
+          <w:sz w:val="32"/>
+          <w:szCs w:val="32"/>
+        </w:rPr>
+        <w:t>tasking</w:t>
       </w:r>
       <w:r>
         <w:rPr>
           <w:rStyle w:val="uiqtextrenderedqtext"/>
           <w:b/>
           <w:bCs/>
-        </w:rPr>
-        <w:t xml:space="preserve">:  </w:t>
+          <w:color w:val="44546A" w:themeColor="text2"/>
+        </w:rPr>
+        <w:t xml:space="preserve"> </w:t>
+      </w:r>
+      <w:r>
+        <w:rPr>
+          <w:rStyle w:val="uiqtextrenderedqtext"/>
+          <w:b/>
+          <w:bCs/>
+        </w:rPr>
+        <w:t>:</w:t>
+      </w:r>
+      <w:proofErr w:type="gramEnd"/>
+      <w:r>
+        <w:rPr>
+          <w:rStyle w:val="uiqtextrenderedqtext"/>
+          <w:b/>
+          <w:bCs/>
+        </w:rPr>
+        <w:t xml:space="preserve">  </w:t>
       </w:r>
       <w:r>
         <w:rPr>
@@ -765,7 +786,7 @@
                                     </pic:cNvPicPr>
                                   </pic:nvPicPr>
                                   <pic:blipFill>
-                                    <a:blip r:embed="rId10">
+                                    <a:blip r:embed="rId9">
                                       <a:extLst>
                                         <a:ext uri="{28A0092B-C50C-407E-A947-70E740481C1C}">
                                           <a14:useLocalDpi xmlns:a14="http://schemas.microsoft.com/office/drawing/2010/main" val="0"/>
@@ -837,7 +858,7 @@
                     </pic:cNvPicPr>
                   </pic:nvPicPr>
                   <pic:blipFill>
-                    <a:blip r:embed="rId11">
+                    <a:blip r:embed="rId10">
                       <a:extLst>
                         <a:ext uri="{28A0092B-C50C-407E-A947-70E740481C1C}">
                           <a14:useLocalDpi xmlns:a14="http://schemas.microsoft.com/office/drawing/2010/main" val="0"/>
@@ -1163,7 +1184,7 @@
                                     </pic:cNvPicPr>
                                   </pic:nvPicPr>
                                   <pic:blipFill>
-                                    <a:blip r:embed="rId10">
+                                    <a:blip r:embed="rId9">
                                       <a:extLst>
                                         <a:ext uri="{28A0092B-C50C-407E-A947-70E740481C1C}">
                                           <a14:useLocalDpi xmlns:a14="http://schemas.microsoft.com/office/drawing/2010/main" val="0"/>
@@ -1216,7 +1237,7 @@
                                     </pic:cNvPicPr>
                                   </pic:nvPicPr>
                                   <pic:blipFill>
-                                    <a:blip r:embed="rId10">
+                                    <a:blip r:embed="rId9">
                                       <a:extLst>
                                         <a:ext uri="{28A0092B-C50C-407E-A947-70E740481C1C}">
                                           <a14:useLocalDpi xmlns:a14="http://schemas.microsoft.com/office/drawing/2010/main" val="0"/>
@@ -1269,7 +1290,7 @@
                                     </pic:cNvPicPr>
                                   </pic:nvPicPr>
                                   <pic:blipFill>
-                                    <a:blip r:embed="rId10">
+                                    <a:blip r:embed="rId9">
                                       <a:extLst>
                                         <a:ext uri="{28A0092B-C50C-407E-A947-70E740481C1C}">
                                           <a14:useLocalDpi xmlns:a14="http://schemas.microsoft.com/office/drawing/2010/main" val="0"/>
@@ -1331,7 +1352,7 @@
                     </pic:cNvPicPr>
                   </pic:nvPicPr>
                   <pic:blipFill>
-                    <a:blip r:embed="rId11">
+                    <a:blip r:embed="rId10">
                       <a:extLst>
                         <a:ext uri="{28A0092B-C50C-407E-A947-70E740481C1C}">
                           <a14:useLocalDpi xmlns:a14="http://schemas.microsoft.com/office/drawing/2010/main" val="0"/>
@@ -1711,7 +1732,25 @@
           <w:sz w:val="24"/>
           <w:szCs w:val="24"/>
         </w:rPr>
-        <w:t xml:space="preserve"> When start() method on the thread is called, it is in runnable or ready to run state.</w:t>
+        <w:t xml:space="preserve"> When </w:t>
+      </w:r>
+      <w:proofErr w:type="gramStart"/>
+      <w:r>
+        <w:rPr>
+          <w:rFonts w:eastAsia="Times New Roman" w:cstheme="minorHAnsi"/>
+          <w:sz w:val="24"/>
+          <w:szCs w:val="24"/>
+        </w:rPr>
+        <w:t>start(</w:t>
+      </w:r>
+      <w:proofErr w:type="gramEnd"/>
+      <w:r>
+        <w:rPr>
+          <w:rFonts w:eastAsia="Times New Roman" w:cstheme="minorHAnsi"/>
+          <w:sz w:val="24"/>
+          <w:szCs w:val="24"/>
+        </w:rPr>
+        <w:t>) method on the thread is called, it is in runnable or ready to run state.</w:t>
       </w:r>
     </w:p>
     <w:p>
@@ -1837,7 +1876,25 @@
           <w:sz w:val="24"/>
           <w:szCs w:val="24"/>
         </w:rPr>
-        <w:t>) or wait() method is called on the thread, or input/output operation is blocked.</w:t>
+        <w:t xml:space="preserve">) or </w:t>
+      </w:r>
+      <w:proofErr w:type="gramStart"/>
+      <w:r>
+        <w:rPr>
+          <w:rFonts w:eastAsia="Times New Roman" w:cstheme="minorHAnsi"/>
+          <w:sz w:val="24"/>
+          <w:szCs w:val="24"/>
+        </w:rPr>
+        <w:t>wait(</w:t>
+      </w:r>
+      <w:proofErr w:type="gramEnd"/>
+      <w:r>
+        <w:rPr>
+          <w:rFonts w:eastAsia="Times New Roman" w:cstheme="minorHAnsi"/>
+          <w:sz w:val="24"/>
+          <w:szCs w:val="24"/>
+        </w:rPr>
+        <w:t>) method is called on the thread, or input/output operation is blocked.</w:t>
       </w:r>
     </w:p>
     <w:p>
@@ -2126,13 +2183,23 @@
                 <w:szCs w:val="24"/>
               </w:rPr>
             </w:pPr>
+            <w:proofErr w:type="gramStart"/>
             <w:r>
               <w:rPr>
                 <w:rFonts w:eastAsia="Times New Roman" w:cstheme="minorHAnsi"/>
                 <w:sz w:val="24"/>
                 <w:szCs w:val="24"/>
               </w:rPr>
-              <w:t>returns the instance of currently running thread.</w:t>
+              <w:t>returns</w:t>
+            </w:r>
+            <w:proofErr w:type="gramEnd"/>
+            <w:r>
+              <w:rPr>
+                <w:rFonts w:eastAsia="Times New Roman" w:cstheme="minorHAnsi"/>
+                <w:sz w:val="24"/>
+                <w:szCs w:val="24"/>
+              </w:rPr>
+              <w:t xml:space="preserve"> the instance of currently running thread.</w:t>
             </w:r>
           </w:p>
         </w:tc>
@@ -2177,13 +2244,23 @@
                 <w:szCs w:val="24"/>
               </w:rPr>
             </w:pPr>
+            <w:proofErr w:type="gramStart"/>
             <w:r>
               <w:rPr>
                 <w:rFonts w:eastAsia="Times New Roman" w:cstheme="minorHAnsi"/>
                 <w:sz w:val="24"/>
                 <w:szCs w:val="24"/>
               </w:rPr>
-              <w:t>checks whether the current thread is alive or not. It is used to find the execution status of the thread.</w:t>
+              <w:t>checks</w:t>
+            </w:r>
+            <w:proofErr w:type="gramEnd"/>
+            <w:r>
+              <w:rPr>
+                <w:rFonts w:eastAsia="Times New Roman" w:cstheme="minorHAnsi"/>
+                <w:sz w:val="24"/>
+                <w:szCs w:val="24"/>
+              </w:rPr>
+              <w:t xml:space="preserve"> whether the current thread is alive or not. It is used to find the execution status of the thread.</w:t>
             </w:r>
           </w:p>
         </w:tc>
@@ -2228,13 +2305,23 @@
                 <w:szCs w:val="24"/>
               </w:rPr>
             </w:pPr>
+            <w:proofErr w:type="gramStart"/>
             <w:r>
               <w:rPr>
                 <w:rFonts w:eastAsia="Times New Roman" w:cstheme="minorHAnsi"/>
                 <w:sz w:val="24"/>
                 <w:szCs w:val="24"/>
               </w:rPr>
-              <w:t>is used to get or set value whether current thread is in background or not.</w:t>
+              <w:t>is</w:t>
+            </w:r>
+            <w:proofErr w:type="gramEnd"/>
+            <w:r>
+              <w:rPr>
+                <w:rFonts w:eastAsia="Times New Roman" w:cstheme="minorHAnsi"/>
+                <w:sz w:val="24"/>
+                <w:szCs w:val="24"/>
+              </w:rPr>
+              <w:t xml:space="preserve"> used to get or set value whether current thread is in background or not.</w:t>
             </w:r>
           </w:p>
         </w:tc>
@@ -2279,13 +2366,23 @@
                 <w:szCs w:val="24"/>
               </w:rPr>
             </w:pPr>
+            <w:proofErr w:type="gramStart"/>
             <w:r>
               <w:rPr>
                 <w:rFonts w:eastAsia="Times New Roman" w:cstheme="minorHAnsi"/>
                 <w:sz w:val="24"/>
                 <w:szCs w:val="24"/>
               </w:rPr>
-              <w:t>is used to get unique id for the current managed thread.</w:t>
+              <w:t>is</w:t>
+            </w:r>
+            <w:proofErr w:type="gramEnd"/>
+            <w:r>
+              <w:rPr>
+                <w:rFonts w:eastAsia="Times New Roman" w:cstheme="minorHAnsi"/>
+                <w:sz w:val="24"/>
+                <w:szCs w:val="24"/>
+              </w:rPr>
+              <w:t xml:space="preserve"> used to get unique id for the current managed thread.</w:t>
             </w:r>
           </w:p>
         </w:tc>
@@ -2330,13 +2427,23 @@
                 <w:szCs w:val="24"/>
               </w:rPr>
             </w:pPr>
+            <w:proofErr w:type="gramStart"/>
             <w:r>
               <w:rPr>
                 <w:rFonts w:eastAsia="Times New Roman" w:cstheme="minorHAnsi"/>
                 <w:sz w:val="24"/>
                 <w:szCs w:val="24"/>
               </w:rPr>
-              <w:t>is used to get or set the name of the current thread.</w:t>
+              <w:t>is</w:t>
+            </w:r>
+            <w:proofErr w:type="gramEnd"/>
+            <w:r>
+              <w:rPr>
+                <w:rFonts w:eastAsia="Times New Roman" w:cstheme="minorHAnsi"/>
+                <w:sz w:val="24"/>
+                <w:szCs w:val="24"/>
+              </w:rPr>
+              <w:t xml:space="preserve"> used to get or set the name of the current thread.</w:t>
             </w:r>
           </w:p>
         </w:tc>
@@ -2381,13 +2488,23 @@
                 <w:szCs w:val="24"/>
               </w:rPr>
             </w:pPr>
+            <w:proofErr w:type="gramStart"/>
             <w:r>
               <w:rPr>
                 <w:rFonts w:eastAsia="Times New Roman" w:cstheme="minorHAnsi"/>
                 <w:sz w:val="24"/>
                 <w:szCs w:val="24"/>
               </w:rPr>
-              <w:t>is used to get or set the priority of the current thread.</w:t>
+              <w:t>is</w:t>
+            </w:r>
+            <w:proofErr w:type="gramEnd"/>
+            <w:r>
+              <w:rPr>
+                <w:rFonts w:eastAsia="Times New Roman" w:cstheme="minorHAnsi"/>
+                <w:sz w:val="24"/>
+                <w:szCs w:val="24"/>
+              </w:rPr>
+              <w:t xml:space="preserve"> used to get or set the priority of the current thread.</w:t>
             </w:r>
           </w:p>
         </w:tc>
@@ -2432,13 +2549,23 @@
                 <w:szCs w:val="24"/>
               </w:rPr>
             </w:pPr>
+            <w:proofErr w:type="gramStart"/>
             <w:r>
               <w:rPr>
                 <w:rFonts w:eastAsia="Times New Roman" w:cstheme="minorHAnsi"/>
                 <w:sz w:val="24"/>
                 <w:szCs w:val="24"/>
               </w:rPr>
-              <w:t>is used to return a value representing the thread state.</w:t>
+              <w:t>is</w:t>
+            </w:r>
+            <w:proofErr w:type="gramEnd"/>
+            <w:r>
+              <w:rPr>
+                <w:rFonts w:eastAsia="Times New Roman" w:cstheme="minorHAnsi"/>
+                <w:sz w:val="24"/>
+                <w:szCs w:val="24"/>
+              </w:rPr>
+              <w:t xml:space="preserve"> used to return a value representing the thread state.</w:t>
             </w:r>
           </w:p>
         </w:tc>
@@ -2557,11 +2684,19 @@
                 <w:rFonts w:cstheme="minorHAnsi"/>
               </w:rPr>
             </w:pPr>
+            <w:proofErr w:type="gramStart"/>
             <w:r>
               <w:rPr>
                 <w:rFonts w:cstheme="minorHAnsi"/>
               </w:rPr>
-              <w:t>is used to terminate the thread. It raises ThreadAbortException.</w:t>
+              <w:t>is</w:t>
+            </w:r>
+            <w:proofErr w:type="gramEnd"/>
+            <w:r>
+              <w:rPr>
+                <w:rFonts w:cstheme="minorHAnsi"/>
+              </w:rPr>
+              <w:t xml:space="preserve"> used to terminate the thread. It raises ThreadAbortException.</w:t>
             </w:r>
           </w:p>
         </w:tc>
@@ -2602,11 +2737,19 @@
                 <w:rFonts w:cstheme="minorHAnsi"/>
               </w:rPr>
             </w:pPr>
+            <w:proofErr w:type="gramStart"/>
             <w:r>
               <w:rPr>
                 <w:rFonts w:cstheme="minorHAnsi"/>
               </w:rPr>
-              <w:t xml:space="preserve">is used to interrupt a thread which is in </w:t>
+              <w:t>is</w:t>
+            </w:r>
+            <w:proofErr w:type="gramEnd"/>
+            <w:r>
+              <w:rPr>
+                <w:rFonts w:cstheme="minorHAnsi"/>
+              </w:rPr>
+              <w:t xml:space="preserve"> used to interrupt a thread which is in </w:t>
             </w:r>
             <w:r>
               <w:rPr>
@@ -2661,11 +2804,19 @@
                 <w:rFonts w:cstheme="minorHAnsi"/>
               </w:rPr>
             </w:pPr>
+            <w:proofErr w:type="gramStart"/>
             <w:r>
               <w:rPr>
                 <w:rFonts w:cstheme="minorHAnsi"/>
               </w:rPr>
-              <w:t>is used to block all the calling threads until this thread terminates.</w:t>
+              <w:t>is</w:t>
+            </w:r>
+            <w:proofErr w:type="gramEnd"/>
+            <w:r>
+              <w:rPr>
+                <w:rFonts w:cstheme="minorHAnsi"/>
+              </w:rPr>
+              <w:t xml:space="preserve"> used to block all the calling threads until this thread terminates.</w:t>
             </w:r>
           </w:p>
         </w:tc>
@@ -2706,11 +2857,19 @@
                 <w:rFonts w:cstheme="minorHAnsi"/>
               </w:rPr>
             </w:pPr>
+            <w:proofErr w:type="gramStart"/>
             <w:r>
               <w:rPr>
                 <w:rFonts w:cstheme="minorHAnsi"/>
               </w:rPr>
-              <w:t>is used to cancel the Abort request for the current thread.</w:t>
+              <w:t>is</w:t>
+            </w:r>
+            <w:proofErr w:type="gramEnd"/>
+            <w:r>
+              <w:rPr>
+                <w:rFonts w:cstheme="minorHAnsi"/>
+              </w:rPr>
+              <w:t xml:space="preserve"> used to cancel the Abort request for the current thread.</w:t>
             </w:r>
           </w:p>
         </w:tc>
@@ -2751,11 +2910,19 @@
                 <w:rFonts w:cstheme="minorHAnsi"/>
               </w:rPr>
             </w:pPr>
+            <w:proofErr w:type="gramStart"/>
             <w:r>
               <w:rPr>
                 <w:rFonts w:cstheme="minorHAnsi"/>
               </w:rPr>
-              <w:t>is used to resume the suspended thread. It is obselete.</w:t>
+              <w:t>is</w:t>
+            </w:r>
+            <w:proofErr w:type="gramEnd"/>
+            <w:r>
+              <w:rPr>
+                <w:rFonts w:cstheme="minorHAnsi"/>
+              </w:rPr>
+              <w:t xml:space="preserve"> used to resume the suspended thread. It is obselete.</w:t>
             </w:r>
           </w:p>
         </w:tc>
@@ -2797,11 +2964,19 @@
                 <w:rFonts w:cstheme="minorHAnsi"/>
               </w:rPr>
             </w:pPr>
+            <w:proofErr w:type="gramStart"/>
             <w:r>
               <w:rPr>
                 <w:rFonts w:cstheme="minorHAnsi"/>
               </w:rPr>
-              <w:t xml:space="preserve">is used to suspend the current thread for the specified milliseconds. </w:t>
+              <w:t>is</w:t>
+            </w:r>
+            <w:proofErr w:type="gramEnd"/>
+            <w:r>
+              <w:rPr>
+                <w:rFonts w:cstheme="minorHAnsi"/>
+              </w:rPr>
+              <w:t xml:space="preserve"> used to suspend the current thread for the specified milliseconds. </w:t>
             </w:r>
           </w:p>
         </w:tc>
@@ -2842,11 +3017,19 @@
                 <w:rFonts w:cstheme="minorHAnsi"/>
               </w:rPr>
             </w:pPr>
+            <w:proofErr w:type="gramStart"/>
             <w:r>
               <w:rPr>
                 <w:rFonts w:cstheme="minorHAnsi"/>
               </w:rPr>
-              <w:t>changes the current state of the thread to Runnable.</w:t>
+              <w:t>changes</w:t>
+            </w:r>
+            <w:proofErr w:type="gramEnd"/>
+            <w:r>
+              <w:rPr>
+                <w:rFonts w:cstheme="minorHAnsi"/>
+              </w:rPr>
+              <w:t xml:space="preserve"> the current state of the thread to Runnable.</w:t>
             </w:r>
           </w:p>
         </w:tc>
@@ -3108,9 +3291,9 @@
             <o:lock v:ext="edit" aspectratio="t"/>
           </v:shapetype>
           <v:shape id="_x0000_i1025" type="#_x0000_t75" style="width:129pt;height:57pt" o:ole="">
-            <v:imagedata r:id="rId12" o:title=""/>
+            <v:imagedata r:id="rId11" o:title=""/>
           </v:shape>
-          <o:OLEObject Type="Embed" ProgID="Package" ShapeID="_x0000_i1025" DrawAspect="Content" ObjectID="_1580222671" r:id="rId13"/>
+          <o:OLEObject Type="Embed" ProgID="Package" ShapeID="_x0000_i1025" DrawAspect="Content" ObjectID="_1580292314" r:id="rId12"/>
         </w:object>
       </w:r>
       <w:bookmarkEnd w:id="0"/>
@@ -3170,6 +3353,7 @@
           <w:szCs w:val="28"/>
         </w:rPr>
       </w:pPr>
+      <w:proofErr w:type="gramStart"/>
       <w:r>
         <w:rPr>
           <w:b/>
@@ -3179,6 +3363,7 @@
         </w:rPr>
         <w:t>output</w:t>
       </w:r>
+      <w:proofErr w:type="gramEnd"/>
     </w:p>
     <w:p>
       <w:pPr>
@@ -3196,9 +3381,9 @@
         <w:lastRenderedPageBreak/>
         <w:drawing>
           <wp:inline distT="0" distB="0" distL="0" distR="0">
-            <wp:extent cx="6529363" cy="3495675"/>
-            <wp:effectExtent l="0" t="0" r="5080" b="0"/>
-            <wp:docPr id="25" name="Picture 25" descr="C:\Users\Ashish Mishra\Desktop\output.PNG"/>
+            <wp:extent cx="6309361" cy="3810000"/>
+            <wp:effectExtent l="0" t="0" r="0" b="0"/>
+            <wp:docPr id="2" name="Picture 2" descr="C:\Users\Ashish Mishra\Desktop\Snapshot Output.png"/>
             <wp:cNvGraphicFramePr>
               <a:graphicFrameLocks xmlns:a="http://schemas.openxmlformats.org/drawingml/2006/main" noChangeAspect="1"/>
             </wp:cNvGraphicFramePr>
@@ -3206,13 +3391,13 @@
               <a:graphicData uri="http://schemas.openxmlformats.org/drawingml/2006/picture">
                 <pic:pic xmlns:pic="http://schemas.openxmlformats.org/drawingml/2006/picture">
                   <pic:nvPicPr>
-                    <pic:cNvPr id="0" name="Picture 44" descr="C:\Users\Ashish Mishra\Desktop\output.PNG"/>
+                    <pic:cNvPr id="0" name="Picture 6" descr="C:\Users\Ashish Mishra\Desktop\Snapshot Output.png"/>
                     <pic:cNvPicPr>
                       <a:picLocks noChangeAspect="1" noChangeArrowheads="1"/>
                     </pic:cNvPicPr>
                   </pic:nvPicPr>
                   <pic:blipFill>
-                    <a:blip r:embed="rId14">
+                    <a:blip r:embed="rId13">
                       <a:extLst>
                         <a:ext uri="{28A0092B-C50C-407E-A947-70E740481C1C}">
                           <a14:useLocalDpi xmlns:a14="http://schemas.microsoft.com/office/drawing/2010/main" val="0"/>
@@ -3227,7 +3412,7 @@
                   <pic:spPr bwMode="auto">
                     <a:xfrm>
                       <a:off x="0" y="0"/>
-                      <a:ext cx="6640269" cy="3555052"/>
+                      <a:ext cx="6312912" cy="3812144"/>
                     </a:xfrm>
                     <a:prstGeom prst="rect">
                       <a:avLst/>
@@ -3254,13 +3439,1177 @@
     </w:p>
     <w:p>
       <w:pPr>
+        <w:jc w:val="center"/>
         <w:rPr>
           <w:rFonts w:cstheme="minorHAnsi"/>
+          <w:b/>
+          <w:color w:val="44546A" w:themeColor="text2"/>
+          <w:sz w:val="48"/>
+          <w:szCs w:val="48"/>
+          <w:u w:val="single"/>
+        </w:rPr>
+      </w:pPr>
+      <w:r>
+        <w:rPr>
+          <w:rFonts w:cstheme="minorHAnsi"/>
+          <w:b/>
+          <w:color w:val="44546A" w:themeColor="text2"/>
+          <w:sz w:val="48"/>
+          <w:szCs w:val="48"/>
+          <w:u w:val="single"/>
+        </w:rPr>
+        <w:t>C# Multithreading Question &amp; Answer</w:t>
+      </w:r>
+    </w:p>
+    <w:p>
+      <w:pPr>
+        <w:pStyle w:val="Heading3"/>
+        <w:rPr>
+          <w:rFonts w:asciiTheme="minorHAnsi" w:hAnsiTheme="minorHAnsi" w:cstheme="minorHAnsi"/>
+        </w:rPr>
+      </w:pPr>
+      <w:r>
+        <w:rPr>
+          <w:rFonts w:hAnsi="Symbol"/>
+        </w:rPr>
+        <w:t></w:t>
+      </w:r>
+      <w:r>
+        <w:t xml:space="preserve">  </w:t>
+      </w:r>
+      <w:r>
+        <w:rPr>
+          <w:rStyle w:val="Strong"/>
+          <w:rFonts w:cstheme="majorHAnsi"/>
+          <w:b w:val="0"/>
+          <w:bCs w:val="0"/>
+        </w:rPr>
+        <w:t>What Is Thread ?</w:t>
+      </w:r>
+    </w:p>
+    <w:p>
+      <w:pPr>
+        <w:pStyle w:val="NormalWeb"/>
+        <w:rPr>
+          <w:rFonts w:asciiTheme="minorHAnsi" w:hAnsiTheme="minorHAnsi" w:cstheme="minorHAnsi"/>
+        </w:rPr>
+      </w:pPr>
+      <w:r>
+        <w:rPr>
+          <w:rStyle w:val="Strong"/>
+        </w:rPr>
+        <w:t>Answer</w:t>
+      </w:r>
+      <w:r>
+        <w:rPr>
+          <w:rStyle w:val="Strong"/>
+        </w:rPr>
+        <w:t>:</w:t>
+      </w:r>
+      <w:r>
+        <w:rPr>
+          <w:rStyle w:val="Strong"/>
+        </w:rPr>
+        <w:t xml:space="preserve"> </w:t>
+      </w:r>
+      <w:r>
+        <w:rPr>
+          <w:rFonts w:asciiTheme="minorHAnsi" w:hAnsiTheme="minorHAnsi" w:cstheme="minorHAnsi"/>
+        </w:rPr>
+        <w:t>A thread is basically a separate sequence of instruction designed to performing a " specific task" in the program.</w:t>
+      </w:r>
+    </w:p>
+    <w:p>
+      <w:pPr>
+        <w:pStyle w:val="Heading3"/>
+        <w:rPr>
+          <w:rFonts w:asciiTheme="minorHAnsi" w:hAnsiTheme="minorHAnsi" w:cstheme="minorHAnsi"/>
+        </w:rPr>
+      </w:pPr>
+      <w:r>
+        <w:rPr>
+          <w:rFonts w:hAnsi="Symbol"/>
+        </w:rPr>
+        <w:t></w:t>
+      </w:r>
+      <w:r>
+        <w:t xml:space="preserve">  </w:t>
+      </w:r>
+      <w:r>
+        <w:rPr>
+          <w:rStyle w:val="Strong"/>
+          <w:rFonts w:cstheme="majorHAnsi"/>
+          <w:b w:val="0"/>
+          <w:bCs w:val="0"/>
+        </w:rPr>
+        <w:t>What Is Multithreading In C# ?</w:t>
+      </w:r>
+    </w:p>
+    <w:p>
+      <w:pPr>
+        <w:pStyle w:val="NormalWeb"/>
+        <w:rPr>
+          <w:rFonts w:asciiTheme="minorHAnsi" w:hAnsiTheme="minorHAnsi" w:cstheme="minorHAnsi"/>
+        </w:rPr>
+      </w:pPr>
+      <w:r>
+        <w:rPr>
+          <w:rStyle w:val="Strong"/>
+        </w:rPr>
+        <w:t>Answer</w:t>
+      </w:r>
+      <w:r>
+        <w:rPr>
+          <w:rStyle w:val="Strong"/>
+        </w:rPr>
+        <w:t>:</w:t>
+      </w:r>
+      <w:r>
+        <w:rPr>
+          <w:rStyle w:val="Strong"/>
+        </w:rPr>
+        <w:t xml:space="preserve"> </w:t>
+      </w:r>
+      <w:r>
+        <w:rPr>
+          <w:rFonts w:asciiTheme="minorHAnsi" w:hAnsiTheme="minorHAnsi" w:cstheme="minorHAnsi"/>
+        </w:rPr>
+        <w:t>Performing multiple task at same time during the execution of a program,</w:t>
+      </w:r>
+      <w:r>
+        <w:rPr>
+          <w:rFonts w:asciiTheme="minorHAnsi" w:hAnsiTheme="minorHAnsi" w:cstheme="minorHAnsi"/>
+        </w:rPr>
+        <w:t xml:space="preserve"> </w:t>
+      </w:r>
+      <w:r>
+        <w:rPr>
+          <w:rFonts w:asciiTheme="minorHAnsi" w:hAnsiTheme="minorHAnsi" w:cstheme="minorHAnsi"/>
+        </w:rPr>
+        <w:t>is known as multithreading.</w:t>
+      </w:r>
+    </w:p>
+    <w:p>
+      <w:pPr>
+        <w:pStyle w:val="Heading3"/>
+      </w:pPr>
+      <w:r>
+        <w:rPr>
+          <w:rFonts w:hAnsi="Symbol"/>
+        </w:rPr>
+        <w:t></w:t>
+      </w:r>
+      <w:r>
+        <w:t xml:space="preserve">  </w:t>
+      </w:r>
+      <w:r>
+        <w:rPr>
+          <w:rStyle w:val="Strong"/>
+          <w:b w:val="0"/>
+          <w:bCs w:val="0"/>
+        </w:rPr>
+        <w:t>What Is The Namespace Used For Multithreading In C# ?</w:t>
+      </w:r>
+    </w:p>
+    <w:p>
+      <w:pPr>
+        <w:pStyle w:val="NormalWeb"/>
+      </w:pPr>
+      <w:r>
+        <w:rPr>
+          <w:rStyle w:val="Strong"/>
+        </w:rPr>
+        <w:t>Answer</w:t>
+      </w:r>
+      <w:r>
+        <w:rPr>
+          <w:rStyle w:val="Strong"/>
+        </w:rPr>
+        <w:t>:</w:t>
+      </w:r>
+      <w:r>
+        <w:rPr>
+          <w:rStyle w:val="Strong"/>
+        </w:rPr>
+        <w:t xml:space="preserve"> </w:t>
+      </w:r>
+      <w:r>
+        <w:t>using System.Threading;</w:t>
+      </w:r>
+    </w:p>
+    <w:p>
+      <w:pPr>
+        <w:pStyle w:val="Heading3"/>
+      </w:pPr>
+      <w:r>
+        <w:rPr>
+          <w:rFonts w:hAnsi="Symbol"/>
+        </w:rPr>
+        <w:t></w:t>
+      </w:r>
+      <w:r>
+        <w:t xml:space="preserve"> What</w:t>
+      </w:r>
+      <w:r>
+        <w:rPr>
+          <w:rStyle w:val="Strong"/>
+          <w:b w:val="0"/>
+          <w:bCs w:val="0"/>
+        </w:rPr>
+        <w:t xml:space="preserve"> Are The Ad</w:t>
+      </w:r>
+      <w:r>
+        <w:rPr>
+          <w:rStyle w:val="Strong"/>
+          <w:b w:val="0"/>
+          <w:bCs w:val="0"/>
+        </w:rPr>
+        <w:t>vantage Of Multithreading In C#</w:t>
+      </w:r>
+      <w:r>
+        <w:rPr>
+          <w:rStyle w:val="Strong"/>
+          <w:b w:val="0"/>
+          <w:bCs w:val="0"/>
+        </w:rPr>
+        <w:t>?</w:t>
+      </w:r>
+    </w:p>
+    <w:p>
+      <w:pPr>
+        <w:pStyle w:val="NormalWeb"/>
+        <w:rPr>
+          <w:rFonts w:asciiTheme="minorHAnsi" w:hAnsiTheme="minorHAnsi" w:cstheme="minorHAnsi"/>
+        </w:rPr>
+      </w:pPr>
+      <w:r>
+        <w:rPr>
+          <w:rStyle w:val="Strong"/>
+        </w:rPr>
+        <w:t>Answer</w:t>
+      </w:r>
+      <w:r>
+        <w:rPr>
+          <w:rStyle w:val="Strong"/>
+        </w:rPr>
+        <w:t>:</w:t>
+      </w:r>
+      <w:r>
+        <w:rPr>
+          <w:rStyle w:val="Strong"/>
+        </w:rPr>
+        <w:t xml:space="preserve"> </w:t>
+      </w:r>
+      <w:r>
+        <w:rPr>
+          <w:rFonts w:asciiTheme="minorHAnsi" w:hAnsiTheme="minorHAnsi" w:cstheme="minorHAnsi"/>
+        </w:rPr>
+        <w:t>There are two main advantage to use of multithreading in c#. Optimize the use of computer resources such as memory. Save time</w:t>
+      </w:r>
+    </w:p>
+    <w:p>
+      <w:pPr>
+        <w:pStyle w:val="Heading3"/>
+      </w:pPr>
+      <w:r>
+        <w:rPr>
+          <w:rFonts w:hAnsi="Symbol"/>
+        </w:rPr>
+        <w:lastRenderedPageBreak/>
+        <w:t></w:t>
+      </w:r>
+      <w:r>
+        <w:t xml:space="preserve"> What</w:t>
+      </w:r>
+      <w:r>
+        <w:rPr>
+          <w:rStyle w:val="Strong"/>
+          <w:b w:val="0"/>
+          <w:bCs w:val="0"/>
+        </w:rPr>
+        <w:t xml:space="preserve"> Are The Classes Use</w:t>
+      </w:r>
+      <w:r>
+        <w:rPr>
+          <w:rStyle w:val="Strong"/>
+          <w:b w:val="0"/>
+          <w:bCs w:val="0"/>
+        </w:rPr>
+        <w:t>d In System. Threading Namespace</w:t>
+      </w:r>
+      <w:r>
+        <w:rPr>
+          <w:rStyle w:val="Strong"/>
+          <w:b w:val="0"/>
+          <w:bCs w:val="0"/>
+        </w:rPr>
+        <w:t>?</w:t>
+      </w:r>
+    </w:p>
+    <w:p>
+      <w:pPr>
+        <w:pStyle w:val="NormalWeb"/>
+      </w:pPr>
+      <w:r>
+        <w:rPr>
+          <w:rStyle w:val="Strong"/>
+        </w:rPr>
+        <w:t>Answer</w:t>
+      </w:r>
+      <w:r>
+        <w:rPr>
+          <w:rStyle w:val="Strong"/>
+        </w:rPr>
+        <w:t>:</w:t>
+      </w:r>
+      <w:r>
+        <w:rPr>
+          <w:rStyle w:val="Strong"/>
+        </w:rPr>
+        <w:t xml:space="preserve"> </w:t>
+      </w:r>
+      <w:r>
+        <w:rPr>
+          <w:rFonts w:asciiTheme="minorHAnsi" w:hAnsiTheme="minorHAnsi" w:cstheme="minorHAnsi"/>
+        </w:rPr>
+        <w:t>Thread Pool Monitor Mutex</w:t>
+      </w:r>
+    </w:p>
+    <w:p>
+      <w:pPr>
+        <w:pStyle w:val="Heading3"/>
+      </w:pPr>
+      <w:r>
+        <w:rPr>
+          <w:rFonts w:hAnsi="Symbol"/>
+        </w:rPr>
+        <w:t></w:t>
+      </w:r>
+      <w:r>
+        <w:t xml:space="preserve"> What</w:t>
+      </w:r>
+      <w:r>
+        <w:rPr>
+          <w:rStyle w:val="Strong"/>
+          <w:b w:val="0"/>
+          <w:bCs w:val="0"/>
+        </w:rPr>
+        <w:t xml:space="preserve"> Is </w:t>
+      </w:r>
+      <w:r>
+        <w:rPr>
+          <w:rStyle w:val="Strong"/>
+          <w:b w:val="0"/>
+          <w:bCs w:val="0"/>
+        </w:rPr>
+        <w:t>the</w:t>
+      </w:r>
+      <w:r>
+        <w:rPr>
+          <w:rStyle w:val="Strong"/>
+          <w:b w:val="0"/>
+          <w:bCs w:val="0"/>
+        </w:rPr>
+        <w:t xml:space="preserve"> Use </w:t>
+      </w:r>
+      <w:r>
+        <w:rPr>
+          <w:rStyle w:val="Strong"/>
+          <w:b w:val="0"/>
+          <w:bCs w:val="0"/>
+        </w:rPr>
+        <w:t>of</w:t>
+      </w:r>
+      <w:r>
+        <w:rPr>
+          <w:rStyle w:val="Strong"/>
+          <w:b w:val="0"/>
+          <w:bCs w:val="0"/>
+        </w:rPr>
+        <w:t xml:space="preserve"> Thread Class </w:t>
+      </w:r>
+      <w:r>
+        <w:rPr>
+          <w:rStyle w:val="Strong"/>
+          <w:b w:val="0"/>
+          <w:bCs w:val="0"/>
+        </w:rPr>
+        <w:t>in</w:t>
+      </w:r>
+      <w:r>
+        <w:rPr>
+          <w:rStyle w:val="Strong"/>
+          <w:b w:val="0"/>
+          <w:bCs w:val="0"/>
+        </w:rPr>
+        <w:t xml:space="preserve"> C#?</w:t>
+      </w:r>
+    </w:p>
+    <w:p>
+      <w:pPr>
+        <w:pStyle w:val="NormalWeb"/>
+        <w:rPr>
+          <w:rFonts w:asciiTheme="minorHAnsi" w:hAnsiTheme="minorHAnsi" w:cstheme="minorHAnsi"/>
+        </w:rPr>
+      </w:pPr>
+      <w:r>
+        <w:rPr>
+          <w:rStyle w:val="Strong"/>
+        </w:rPr>
+        <w:t>Answer</w:t>
+      </w:r>
+      <w:r>
+        <w:rPr>
+          <w:rStyle w:val="Strong"/>
+        </w:rPr>
+        <w:t>:</w:t>
+      </w:r>
+      <w:r>
+        <w:rPr>
+          <w:rStyle w:val="Strong"/>
+        </w:rPr>
+        <w:t xml:space="preserve"> </w:t>
+      </w:r>
+      <w:r>
+        <w:rPr>
+          <w:rFonts w:asciiTheme="minorHAnsi" w:hAnsiTheme="minorHAnsi" w:cstheme="minorHAnsi"/>
+        </w:rPr>
+        <w:t>The Thread class is used to perform tasks such as creating and setting the priority of a thread.</w:t>
+      </w:r>
+    </w:p>
+    <w:p>
+      <w:pPr>
+        <w:pStyle w:val="Heading3"/>
+      </w:pPr>
+      <w:r>
+        <w:rPr>
+          <w:rFonts w:hAnsi="Symbol"/>
+        </w:rPr>
+        <w:t></w:t>
+      </w:r>
+      <w:r>
+        <w:t xml:space="preserve"> What</w:t>
+      </w:r>
+      <w:r>
+        <w:rPr>
+          <w:rStyle w:val="Strong"/>
+          <w:b w:val="0"/>
+          <w:bCs w:val="0"/>
+        </w:rPr>
+        <w:t xml:space="preserve"> Are </w:t>
+      </w:r>
+      <w:r>
+        <w:rPr>
+          <w:rStyle w:val="Strong"/>
+          <w:b w:val="0"/>
+          <w:bCs w:val="0"/>
+        </w:rPr>
+        <w:t>the Main Properties o</w:t>
+      </w:r>
+      <w:r>
+        <w:rPr>
+          <w:rStyle w:val="Strong"/>
+          <w:b w:val="0"/>
+          <w:bCs w:val="0"/>
+        </w:rPr>
+        <w:t>f Thread Class?</w:t>
+      </w:r>
+    </w:p>
+    <w:p>
+      <w:pPr>
+        <w:pStyle w:val="NormalWeb"/>
+      </w:pPr>
+      <w:r>
+        <w:rPr>
+          <w:rStyle w:val="Strong"/>
+        </w:rPr>
+        <w:t>Answer</w:t>
+      </w:r>
+      <w:r>
+        <w:rPr>
+          <w:rStyle w:val="Strong"/>
+        </w:rPr>
+        <w:t>:</w:t>
+      </w:r>
+      <w:r>
+        <w:rPr>
+          <w:rStyle w:val="Strong"/>
+        </w:rPr>
+        <w:t xml:space="preserve"> </w:t>
+      </w:r>
+      <w:r>
+        <w:rPr>
+          <w:rFonts w:asciiTheme="minorHAnsi" w:hAnsiTheme="minorHAnsi" w:cstheme="minorHAnsi"/>
+        </w:rPr>
+        <w:t>Priority Thread State IsAlive Current thread Name etc</w:t>
+      </w:r>
+      <w:r>
+        <w:t>.</w:t>
+      </w:r>
+    </w:p>
+    <w:p>
+      <w:pPr>
+        <w:pStyle w:val="Heading3"/>
+      </w:pPr>
+      <w:r>
+        <w:rPr>
+          <w:rFonts w:hAnsi="Symbol"/>
+        </w:rPr>
+        <w:t></w:t>
+      </w:r>
+      <w:r>
+        <w:t xml:space="preserve">  </w:t>
+      </w:r>
+      <w:r>
+        <w:rPr>
+          <w:rStyle w:val="Strong"/>
+          <w:b w:val="0"/>
+          <w:bCs w:val="0"/>
+        </w:rPr>
+        <w:t>What Are The Methods Used In Thread Class?</w:t>
+      </w:r>
+    </w:p>
+    <w:p>
+      <w:pPr>
+        <w:pStyle w:val="NormalWeb"/>
+      </w:pPr>
+      <w:r>
+        <w:rPr>
+          <w:rStyle w:val="Strong"/>
+        </w:rPr>
+        <w:t>Answer:</w:t>
+      </w:r>
+    </w:p>
+    <w:p>
+      <w:pPr>
+        <w:numPr>
+          <w:ilvl w:val="0"/>
+          <w:numId w:val="8"/>
+        </w:numPr>
+        <w:spacing w:before="100" w:beforeAutospacing="1" w:after="100" w:afterAutospacing="1" w:line="240" w:lineRule="auto"/>
+      </w:pPr>
+      <w:r>
+        <w:t>Join</w:t>
+      </w:r>
+    </w:p>
+    <w:p>
+      <w:pPr>
+        <w:numPr>
+          <w:ilvl w:val="0"/>
+          <w:numId w:val="8"/>
+        </w:numPr>
+        <w:spacing w:before="100" w:beforeAutospacing="1" w:after="100" w:afterAutospacing="1" w:line="240" w:lineRule="auto"/>
+      </w:pPr>
+      <w:r>
+        <w:t>Resume</w:t>
+      </w:r>
+    </w:p>
+    <w:p>
+      <w:pPr>
+        <w:numPr>
+          <w:ilvl w:val="0"/>
+          <w:numId w:val="8"/>
+        </w:numPr>
+        <w:spacing w:before="100" w:beforeAutospacing="1" w:after="100" w:afterAutospacing="1" w:line="240" w:lineRule="auto"/>
+      </w:pPr>
+      <w:r>
+        <w:t>sleep</w:t>
+      </w:r>
+    </w:p>
+    <w:p>
+      <w:pPr>
+        <w:numPr>
+          <w:ilvl w:val="0"/>
+          <w:numId w:val="8"/>
+        </w:numPr>
+        <w:spacing w:before="100" w:beforeAutospacing="1" w:after="100" w:afterAutospacing="1" w:line="240" w:lineRule="auto"/>
+      </w:pPr>
+      <w:r>
+        <w:t>Spin Wait</w:t>
+      </w:r>
+    </w:p>
+    <w:p>
+      <w:pPr>
+        <w:numPr>
+          <w:ilvl w:val="0"/>
+          <w:numId w:val="8"/>
+        </w:numPr>
+        <w:spacing w:before="100" w:beforeAutospacing="1" w:after="100" w:afterAutospacing="1" w:line="240" w:lineRule="auto"/>
+      </w:pPr>
+      <w:r>
+        <w:t>Suspended</w:t>
+      </w:r>
+    </w:p>
+    <w:p>
+      <w:pPr>
+        <w:numPr>
+          <w:ilvl w:val="0"/>
+          <w:numId w:val="8"/>
+        </w:numPr>
+        <w:spacing w:before="100" w:beforeAutospacing="1" w:after="100" w:afterAutospacing="1" w:line="240" w:lineRule="auto"/>
+      </w:pPr>
+      <w:r>
+        <w:t>Start</w:t>
+      </w:r>
+    </w:p>
+    <w:p>
+      <w:pPr>
+        <w:numPr>
+          <w:ilvl w:val="0"/>
+          <w:numId w:val="8"/>
+        </w:numPr>
+        <w:spacing w:before="100" w:beforeAutospacing="1" w:after="100" w:afterAutospacing="1" w:line="240" w:lineRule="auto"/>
+      </w:pPr>
+      <w:r>
+        <w:t>Interrupt</w:t>
+      </w:r>
+    </w:p>
+    <w:p>
+      <w:pPr>
+        <w:pStyle w:val="Heading3"/>
+      </w:pPr>
+      <w:r>
+        <w:rPr>
+          <w:rFonts w:hAnsi="Symbol"/>
+        </w:rPr>
+        <w:t></w:t>
+      </w:r>
+      <w:r>
+        <w:t xml:space="preserve"> What</w:t>
+      </w:r>
+      <w:r>
+        <w:rPr>
+          <w:rStyle w:val="Strong"/>
+          <w:b w:val="0"/>
+          <w:bCs w:val="0"/>
+        </w:rPr>
+        <w:t xml:space="preserve"> Is t</w:t>
+      </w:r>
+      <w:r>
+        <w:rPr>
+          <w:rStyle w:val="Strong"/>
+          <w:b w:val="0"/>
+          <w:bCs w:val="0"/>
+        </w:rPr>
+        <w:t>he Thread Pool Class i</w:t>
+      </w:r>
+      <w:r>
+        <w:rPr>
+          <w:rStyle w:val="Strong"/>
+          <w:b w:val="0"/>
+          <w:bCs w:val="0"/>
+        </w:rPr>
+        <w:t>n C#?</w:t>
+      </w:r>
+    </w:p>
+    <w:p>
+      <w:pPr>
+        <w:pStyle w:val="NormalWeb"/>
+      </w:pPr>
+      <w:r>
+        <w:rPr>
+          <w:rStyle w:val="Strong"/>
+        </w:rPr>
+        <w:t>Answer:</w:t>
+      </w:r>
+    </w:p>
+    <w:p>
+      <w:pPr>
+        <w:pStyle w:val="NormalWeb"/>
+        <w:rPr>
+          <w:rFonts w:asciiTheme="minorHAnsi" w:hAnsiTheme="minorHAnsi" w:cstheme="minorHAnsi"/>
+        </w:rPr>
+      </w:pPr>
+      <w:r>
+        <w:rPr>
+          <w:rFonts w:asciiTheme="minorHAnsi" w:hAnsiTheme="minorHAnsi" w:cstheme="minorHAnsi"/>
+        </w:rPr>
+        <w:t xml:space="preserve">The Thread Pool class is </w:t>
+      </w:r>
+      <w:r>
+        <w:rPr>
+          <w:rFonts w:asciiTheme="minorHAnsi" w:hAnsiTheme="minorHAnsi" w:cstheme="minorHAnsi"/>
+        </w:rPr>
+        <w:t>used, to</w:t>
+      </w:r>
+      <w:r>
+        <w:rPr>
+          <w:rFonts w:asciiTheme="minorHAnsi" w:hAnsiTheme="minorHAnsi" w:cstheme="minorHAnsi"/>
+        </w:rPr>
+        <w:t xml:space="preserve"> perform task such as processing of asynchronous </w:t>
+      </w:r>
+      <w:r>
+        <w:rPr>
+          <w:rFonts w:asciiTheme="minorHAnsi" w:hAnsiTheme="minorHAnsi" w:cstheme="minorHAnsi"/>
+        </w:rPr>
+        <w:t>I/O</w:t>
+      </w:r>
+      <w:r>
+        <w:rPr>
+          <w:rFonts w:asciiTheme="minorHAnsi" w:hAnsiTheme="minorHAnsi" w:cstheme="minorHAnsi"/>
+        </w:rPr>
+        <w:t xml:space="preserve"> and waiting on behalf of another thread.</w:t>
+      </w:r>
+    </w:p>
+    <w:p>
+      <w:pPr>
+        <w:pStyle w:val="Heading3"/>
+      </w:pPr>
+      <w:r>
+        <w:rPr>
+          <w:rFonts w:hAnsi="Symbol"/>
+        </w:rPr>
+        <w:t></w:t>
+      </w:r>
+      <w:r>
+        <w:t xml:space="preserve"> What</w:t>
+      </w:r>
+      <w:r>
+        <w:rPr>
+          <w:rStyle w:val="Strong"/>
+          <w:b w:val="0"/>
+          <w:bCs w:val="0"/>
+        </w:rPr>
+        <w:t xml:space="preserve"> Are t</w:t>
+      </w:r>
+      <w:r>
+        <w:rPr>
+          <w:rStyle w:val="Strong"/>
+          <w:b w:val="0"/>
+          <w:bCs w:val="0"/>
+        </w:rPr>
+        <w:t>he M</w:t>
+      </w:r>
+      <w:r>
+        <w:rPr>
+          <w:rStyle w:val="Strong"/>
+          <w:b w:val="0"/>
+          <w:bCs w:val="0"/>
+        </w:rPr>
+        <w:t>ethod Used In Thread Pool Class</w:t>
+      </w:r>
+      <w:r>
+        <w:rPr>
+          <w:rStyle w:val="Strong"/>
+          <w:b w:val="0"/>
+          <w:bCs w:val="0"/>
+        </w:rPr>
+        <w:t>?</w:t>
+      </w:r>
+    </w:p>
+    <w:p>
+      <w:pPr>
+        <w:pStyle w:val="NormalWeb"/>
+      </w:pPr>
+      <w:r>
+        <w:rPr>
+          <w:rStyle w:val="Strong"/>
+        </w:rPr>
+        <w:t>Answer:</w:t>
+      </w:r>
+    </w:p>
+    <w:p>
+      <w:pPr>
+        <w:numPr>
+          <w:ilvl w:val="0"/>
+          <w:numId w:val="9"/>
+        </w:numPr>
+        <w:spacing w:before="100" w:beforeAutospacing="1" w:after="100" w:afterAutospacing="1" w:line="240" w:lineRule="auto"/>
+      </w:pPr>
+      <w:r>
+        <w:t>Gettype</w:t>
+      </w:r>
+    </w:p>
+    <w:p>
+      <w:pPr>
+        <w:numPr>
+          <w:ilvl w:val="0"/>
+          <w:numId w:val="9"/>
+        </w:numPr>
+        <w:spacing w:before="100" w:beforeAutospacing="1" w:after="100" w:afterAutospacing="1" w:line="240" w:lineRule="auto"/>
+      </w:pPr>
+      <w:r>
+        <w:t>Equals</w:t>
+      </w:r>
+    </w:p>
+    <w:p>
+      <w:pPr>
+        <w:numPr>
+          <w:ilvl w:val="0"/>
+          <w:numId w:val="9"/>
+        </w:numPr>
+        <w:spacing w:before="100" w:beforeAutospacing="1" w:after="100" w:afterAutospacing="1" w:line="240" w:lineRule="auto"/>
+      </w:pPr>
+      <w:r>
+        <w:t>SetMaxThreads</w:t>
+      </w:r>
+    </w:p>
+    <w:p>
+      <w:pPr>
+        <w:numPr>
+          <w:ilvl w:val="0"/>
+          <w:numId w:val="9"/>
+        </w:numPr>
+        <w:spacing w:before="100" w:beforeAutospacing="1" w:after="100" w:afterAutospacing="1" w:line="240" w:lineRule="auto"/>
+      </w:pPr>
+      <w:r>
+        <w:t>QueueUserWorkItem</w:t>
+      </w:r>
+    </w:p>
+    <w:p>
+      <w:pPr>
+        <w:pStyle w:val="Heading3"/>
+      </w:pPr>
+      <w:r>
+        <w:rPr>
+          <w:rFonts w:hAnsi="Symbol"/>
+        </w:rPr>
+        <w:t></w:t>
+      </w:r>
+      <w:r>
+        <w:t xml:space="preserve"> How</w:t>
+      </w:r>
+      <w:r>
+        <w:rPr>
+          <w:rStyle w:val="Strong"/>
+          <w:b w:val="0"/>
+          <w:bCs w:val="0"/>
+        </w:rPr>
+        <w:t xml:space="preserve"> </w:t>
+      </w:r>
+      <w:r>
+        <w:rPr>
+          <w:rStyle w:val="Strong"/>
+          <w:b w:val="0"/>
+          <w:bCs w:val="0"/>
+        </w:rPr>
+        <w:t>Can We Scheduled a Thread in C#</w:t>
+      </w:r>
+      <w:r>
+        <w:rPr>
+          <w:rStyle w:val="Strong"/>
+          <w:b w:val="0"/>
+          <w:bCs w:val="0"/>
+        </w:rPr>
+        <w:t>?</w:t>
+      </w:r>
+    </w:p>
+    <w:p>
+      <w:pPr>
+        <w:pStyle w:val="NormalWeb"/>
+        <w:rPr>
+          <w:rFonts w:asciiTheme="minorHAnsi" w:hAnsiTheme="minorHAnsi" w:cstheme="minorHAnsi"/>
+        </w:rPr>
+      </w:pPr>
+      <w:r>
+        <w:rPr>
+          <w:rStyle w:val="Strong"/>
+        </w:rPr>
+        <w:t>Answer</w:t>
+      </w:r>
+      <w:r>
+        <w:rPr>
+          <w:rStyle w:val="Strong"/>
+        </w:rPr>
+        <w:t>:</w:t>
+      </w:r>
+      <w:r>
+        <w:rPr>
+          <w:rStyle w:val="Strong"/>
+        </w:rPr>
+        <w:t xml:space="preserve"> </w:t>
+      </w:r>
+      <w:r>
+        <w:rPr>
+          <w:rFonts w:asciiTheme="minorHAnsi" w:hAnsiTheme="minorHAnsi" w:cstheme="minorHAnsi"/>
+        </w:rPr>
+        <w:t xml:space="preserve">We can scheduled </w:t>
+      </w:r>
+      <w:r>
+        <w:rPr>
+          <w:rFonts w:asciiTheme="minorHAnsi" w:hAnsiTheme="minorHAnsi" w:cstheme="minorHAnsi"/>
+        </w:rPr>
+        <w:t>the thread</w:t>
+      </w:r>
+      <w:r>
+        <w:rPr>
+          <w:rFonts w:asciiTheme="minorHAnsi" w:hAnsiTheme="minorHAnsi" w:cstheme="minorHAnsi"/>
+        </w:rPr>
+        <w:t xml:space="preserve"> with the help of priority property of the Thread class.</w:t>
+      </w:r>
+    </w:p>
+    <w:p>
+      <w:pPr>
+        <w:pStyle w:val="Heading3"/>
+      </w:pPr>
+      <w:r>
+        <w:rPr>
+          <w:rFonts w:hAnsi="Symbol"/>
+        </w:rPr>
+        <w:lastRenderedPageBreak/>
+        <w:t></w:t>
+      </w:r>
+      <w:r>
+        <w:t xml:space="preserve"> What</w:t>
+      </w:r>
+      <w:r>
+        <w:rPr>
+          <w:rStyle w:val="Strong"/>
+          <w:b w:val="0"/>
+          <w:bCs w:val="0"/>
+        </w:rPr>
+        <w:t xml:space="preserve"> Are </w:t>
+      </w:r>
+      <w:r>
+        <w:rPr>
+          <w:rStyle w:val="Strong"/>
+          <w:b w:val="0"/>
+          <w:bCs w:val="0"/>
+        </w:rPr>
+        <w:t>the</w:t>
+      </w:r>
+      <w:r>
+        <w:rPr>
+          <w:rStyle w:val="Strong"/>
+          <w:b w:val="0"/>
+          <w:bCs w:val="0"/>
+        </w:rPr>
+        <w:t xml:space="preserve"> Priority Value Use</w:t>
+      </w:r>
+      <w:r>
+        <w:rPr>
+          <w:rStyle w:val="Strong"/>
+          <w:b w:val="0"/>
+          <w:bCs w:val="0"/>
+        </w:rPr>
+        <w:t>d For Scheduling a Thread in C#</w:t>
+      </w:r>
+      <w:r>
+        <w:rPr>
+          <w:rStyle w:val="Strong"/>
+          <w:b w:val="0"/>
+          <w:bCs w:val="0"/>
+        </w:rPr>
+        <w:t>?</w:t>
+      </w:r>
+    </w:p>
+    <w:p>
+      <w:pPr>
+        <w:pStyle w:val="NormalWeb"/>
+      </w:pPr>
+      <w:r>
+        <w:rPr>
+          <w:rStyle w:val="Strong"/>
+        </w:rPr>
+        <w:t>Answer</w:t>
+      </w:r>
+      <w:r>
+        <w:rPr>
+          <w:rStyle w:val="Strong"/>
+        </w:rPr>
+        <w:t>:</w:t>
+      </w:r>
+    </w:p>
+    <w:p>
+      <w:pPr>
+        <w:numPr>
+          <w:ilvl w:val="0"/>
+          <w:numId w:val="10"/>
+        </w:numPr>
+        <w:spacing w:before="100" w:beforeAutospacing="1" w:after="100" w:afterAutospacing="1" w:line="240" w:lineRule="auto"/>
+      </w:pPr>
+      <w:r>
+        <w:t>Highest</w:t>
+      </w:r>
+    </w:p>
+    <w:p>
+      <w:pPr>
+        <w:numPr>
+          <w:ilvl w:val="0"/>
+          <w:numId w:val="10"/>
+        </w:numPr>
+        <w:spacing w:before="100" w:beforeAutospacing="1" w:after="100" w:afterAutospacing="1" w:line="240" w:lineRule="auto"/>
+      </w:pPr>
+      <w:r>
+        <w:t>Normal</w:t>
+      </w:r>
+    </w:p>
+    <w:p>
+      <w:pPr>
+        <w:numPr>
+          <w:ilvl w:val="0"/>
+          <w:numId w:val="10"/>
+        </w:numPr>
+        <w:spacing w:before="100" w:beforeAutospacing="1" w:after="100" w:afterAutospacing="1" w:line="240" w:lineRule="auto"/>
+      </w:pPr>
+      <w:r>
+        <w:t>AboveNormal</w:t>
+      </w:r>
+    </w:p>
+    <w:p>
+      <w:pPr>
+        <w:numPr>
+          <w:ilvl w:val="0"/>
+          <w:numId w:val="10"/>
+        </w:numPr>
+        <w:spacing w:before="100" w:beforeAutospacing="1" w:after="100" w:afterAutospacing="1" w:line="240" w:lineRule="auto"/>
+      </w:pPr>
+      <w:r>
+        <w:t>BelowNormal</w:t>
+      </w:r>
+    </w:p>
+    <w:p>
+      <w:pPr>
+        <w:numPr>
+          <w:ilvl w:val="0"/>
+          <w:numId w:val="10"/>
+        </w:numPr>
+        <w:spacing w:before="100" w:beforeAutospacing="1" w:after="100" w:afterAutospacing="1" w:line="240" w:lineRule="auto"/>
+      </w:pPr>
+      <w:r>
+        <w:t>Lowest</w:t>
+      </w:r>
+    </w:p>
+    <w:p>
+      <w:pPr>
+        <w:pStyle w:val="Heading3"/>
+      </w:pPr>
+      <w:r>
+        <w:rPr>
+          <w:rFonts w:hAnsi="Symbol"/>
+        </w:rPr>
+        <w:t></w:t>
+      </w:r>
+      <w:r>
+        <w:t xml:space="preserve"> What</w:t>
+      </w:r>
+      <w:r>
+        <w:rPr>
+          <w:rStyle w:val="Strong"/>
+          <w:b w:val="0"/>
+          <w:bCs w:val="0"/>
+        </w:rPr>
+        <w:t xml:space="preserve"> Ar</w:t>
+      </w:r>
+      <w:r>
+        <w:rPr>
+          <w:rStyle w:val="Strong"/>
+          <w:b w:val="0"/>
+          <w:bCs w:val="0"/>
+        </w:rPr>
+        <w:t>e The Two Types Of Thread In C#</w:t>
+      </w:r>
+      <w:r>
+        <w:rPr>
+          <w:rStyle w:val="Strong"/>
+          <w:b w:val="0"/>
+          <w:bCs w:val="0"/>
+        </w:rPr>
+        <w:t>?</w:t>
+      </w:r>
+    </w:p>
+    <w:p>
+      <w:pPr>
+        <w:pStyle w:val="NormalWeb"/>
+      </w:pPr>
+      <w:r>
+        <w:rPr>
+          <w:rStyle w:val="Strong"/>
+        </w:rPr>
+        <w:t>Answer:</w:t>
+      </w:r>
+    </w:p>
+    <w:p>
+      <w:pPr>
+        <w:numPr>
+          <w:ilvl w:val="0"/>
+          <w:numId w:val="11"/>
+        </w:numPr>
+        <w:spacing w:before="100" w:beforeAutospacing="1" w:after="100" w:afterAutospacing="1" w:line="240" w:lineRule="auto"/>
+      </w:pPr>
+      <w:r>
+        <w:t>Foreground thread</w:t>
+      </w:r>
+    </w:p>
+    <w:p>
+      <w:pPr>
+        <w:numPr>
+          <w:ilvl w:val="0"/>
+          <w:numId w:val="11"/>
+        </w:numPr>
+        <w:spacing w:before="100" w:beforeAutospacing="1" w:after="100" w:afterAutospacing="1" w:line="240" w:lineRule="auto"/>
+      </w:pPr>
+      <w:r>
+        <w:t>Background thread</w:t>
+      </w:r>
+    </w:p>
+    <w:p>
+      <w:pPr>
+        <w:pStyle w:val="Heading3"/>
+        <w:ind w:left="720"/>
+        <w:rPr>
+          <w:rStyle w:val="Strong"/>
+          <w:b w:val="0"/>
+          <w:bCs w:val="0"/>
+        </w:rPr>
+      </w:pPr>
+    </w:p>
+    <w:p>
+      <w:pPr>
+        <w:pStyle w:val="Heading3"/>
+        <w:numPr>
+          <w:ilvl w:val="0"/>
+          <w:numId w:val="11"/>
+        </w:numPr>
+      </w:pPr>
+      <w:r>
+        <w:rPr>
+          <w:rStyle w:val="Strong"/>
+          <w:b w:val="0"/>
+          <w:bCs w:val="0"/>
+        </w:rPr>
+        <w:t xml:space="preserve">What Is The Difference Between Threads Vs </w:t>
+      </w:r>
+      <w:r>
+        <w:rPr>
+          <w:rStyle w:val="Strong"/>
+          <w:b w:val="0"/>
+          <w:bCs w:val="0"/>
+        </w:rPr>
+        <w:t>Processes?</w:t>
+      </w:r>
+    </w:p>
+    <w:p>
+      <w:pPr>
+        <w:pStyle w:val="Heading3"/>
+        <w:ind w:left="720"/>
+        <w:rPr>
+          <w:rFonts w:asciiTheme="minorHAnsi" w:hAnsiTheme="minorHAnsi" w:cstheme="minorHAnsi"/>
           <w:color w:val="000000" w:themeColor="text1"/>
-          <w:sz w:val="28"/>
-          <w:szCs w:val="28"/>
-        </w:rPr>
-      </w:pPr>
+        </w:rPr>
+      </w:pPr>
+      <w:r>
+        <w:rPr>
+          <w:rFonts w:ascii="Times New Roman" w:hAnsi="Times New Roman" w:cs="Times New Roman"/>
+          <w:b/>
+          <w:color w:val="000000" w:themeColor="text1"/>
+        </w:rPr>
+        <w:t>Answer</w:t>
+      </w:r>
+      <w:r>
+        <w:rPr>
+          <w:rFonts w:asciiTheme="minorHAnsi" w:hAnsiTheme="minorHAnsi" w:cstheme="minorHAnsi"/>
+          <w:color w:val="000000" w:themeColor="text1"/>
+        </w:rPr>
+        <w:t xml:space="preserve">: </w:t>
+      </w:r>
+      <w:r>
+        <w:rPr>
+          <w:rFonts w:asciiTheme="minorHAnsi" w:hAnsiTheme="minorHAnsi" w:cstheme="minorHAnsi"/>
+          <w:color w:val="000000" w:themeColor="text1"/>
+        </w:rPr>
+        <w:t>Both processes and threads are independent sequences of execution. The typical difference is that threads (of the same process) run in a shared memory space, while processes run in separate memory spaces.</w:t>
+      </w:r>
     </w:p>
     <w:p>
       <w:pPr>
@@ -3274,19 +4623,142 @@
     </w:p>
     <w:p>
       <w:pPr>
+        <w:pStyle w:val="Heading1"/>
+        <w:rPr>
+          <w:rFonts w:asciiTheme="minorHAnsi" w:hAnsiTheme="minorHAnsi" w:cstheme="minorHAnsi"/>
+          <w:b/>
+          <w:color w:val="44546A" w:themeColor="text2"/>
+          <w:sz w:val="44"/>
+          <w:szCs w:val="44"/>
+          <w:u w:val="single"/>
+        </w:rPr>
+      </w:pPr>
+      <w:r>
+        <w:rPr>
+          <w:rFonts w:asciiTheme="minorHAnsi" w:hAnsiTheme="minorHAnsi" w:cstheme="minorHAnsi"/>
+          <w:b/>
+          <w:color w:val="44546A" w:themeColor="text2"/>
+          <w:sz w:val="44"/>
+          <w:szCs w:val="44"/>
+          <w:u w:val="single"/>
+        </w:rPr>
+        <w:t>References</w:t>
+      </w:r>
+      <w:r>
+        <w:rPr>
+          <w:rFonts w:asciiTheme="minorHAnsi" w:hAnsiTheme="minorHAnsi" w:cstheme="minorHAnsi"/>
+          <w:b/>
+          <w:color w:val="44546A" w:themeColor="text2"/>
+          <w:sz w:val="44"/>
+          <w:szCs w:val="44"/>
+          <w:u w:val="single"/>
+        </w:rPr>
+        <w:t>:</w:t>
+      </w:r>
+    </w:p>
+    <w:p>
+      <w:pPr>
+        <w:pStyle w:val="ListParagraph"/>
+        <w:numPr>
+          <w:ilvl w:val="0"/>
+          <w:numId w:val="12"/>
+        </w:numPr>
         <w:rPr>
           <w:color w:val="000000" w:themeColor="text1"/>
-          <w:sz w:val="36"/>
-          <w:szCs w:val="36"/>
-        </w:rPr>
-      </w:pPr>
-    </w:p>
-    <w:p>
-      <w:pPr>
+          <w:sz w:val="28"/>
+          <w:szCs w:val="28"/>
+        </w:rPr>
+      </w:pPr>
+      <w:hyperlink r:id="rId14" w:history="1">
+        <w:r>
+          <w:rPr>
+            <w:rStyle w:val="Hyperlink"/>
+            <w:sz w:val="28"/>
+            <w:szCs w:val="28"/>
+          </w:rPr>
+          <w:t>https://www.javatpoint.com/c-sharp-multithreading</w:t>
+        </w:r>
+      </w:hyperlink>
+    </w:p>
+    <w:p>
+      <w:pPr>
+        <w:pStyle w:val="ListParagraph"/>
+        <w:numPr>
+          <w:ilvl w:val="0"/>
+          <w:numId w:val="12"/>
+        </w:numPr>
         <w:rPr>
           <w:color w:val="000000" w:themeColor="text1"/>
-          <w:sz w:val="36"/>
-          <w:szCs w:val="36"/>
+          <w:sz w:val="28"/>
+          <w:szCs w:val="28"/>
+        </w:rPr>
+      </w:pPr>
+      <w:hyperlink r:id="rId15" w:history="1">
+        <w:r>
+          <w:rPr>
+            <w:rStyle w:val="Hyperlink"/>
+            <w:sz w:val="28"/>
+            <w:szCs w:val="28"/>
+          </w:rPr>
+          <w:t>https://www.wisdomjobs.com/e-university/c-developer-multi-threading-interview-questions.html</w:t>
+        </w:r>
+      </w:hyperlink>
+    </w:p>
+    <w:p>
+      <w:pPr>
+        <w:pStyle w:val="ListParagraph"/>
+        <w:numPr>
+          <w:ilvl w:val="0"/>
+          <w:numId w:val="12"/>
+        </w:numPr>
+        <w:rPr>
+          <w:color w:val="000000" w:themeColor="text1"/>
+          <w:sz w:val="28"/>
+          <w:szCs w:val="28"/>
+        </w:rPr>
+      </w:pPr>
+      <w:hyperlink r:id="rId16" w:history="1">
+        <w:r>
+          <w:rPr>
+            <w:rStyle w:val="Hyperlink"/>
+            <w:sz w:val="28"/>
+            <w:szCs w:val="28"/>
+          </w:rPr>
+          <w:t>https://www.tutorialspoint.com/csharp/csharp_multithreading.htm</w:t>
+        </w:r>
+      </w:hyperlink>
+    </w:p>
+    <w:p>
+      <w:pPr>
+        <w:pStyle w:val="ListParagraph"/>
+        <w:numPr>
+          <w:ilvl w:val="0"/>
+          <w:numId w:val="12"/>
+        </w:numPr>
+        <w:rPr>
+          <w:color w:val="000000" w:themeColor="text1"/>
+          <w:sz w:val="28"/>
+          <w:szCs w:val="28"/>
+        </w:rPr>
+      </w:pPr>
+      <w:hyperlink r:id="rId17" w:history="1">
+        <w:r>
+          <w:rPr>
+            <w:rStyle w:val="Hyperlink"/>
+            <w:sz w:val="28"/>
+            <w:szCs w:val="28"/>
+          </w:rPr>
+          <w:t>https://stackoverflow.com/questions/200469/what-is-the-difference-between-a-process-and-a-thread</w:t>
+        </w:r>
+      </w:hyperlink>
+    </w:p>
+    <w:p>
+      <w:pPr>
+        <w:pStyle w:val="ListParagraph"/>
+        <w:rPr>
+          <w:color w:val="000000" w:themeColor="text1"/>
+          <w:sz w:val="28"/>
+          <w:szCs w:val="28"/>
         </w:rPr>
       </w:pPr>
     </w:p>
@@ -3382,6 +4854,305 @@
 <file path=word/numbering.xml><?xml version="1.0" encoding="utf-8"?>
 <w:numbering xmlns:wpc="http://schemas.microsoft.com/office/word/2010/wordprocessingCanvas" xmlns:mc="http://schemas.openxmlformats.org/markup-compatibility/2006" xmlns:o="urn:schemas-microsoft-com:office:office" xmlns:r="http://schemas.openxmlformats.org/officeDocument/2006/relationships" xmlns:m="http://schemas.openxmlformats.org/officeDocument/2006/math" xmlns:v="urn:schemas-microsoft-com:vml" xmlns:wp14="http://schemas.microsoft.com/office/word/2010/wordprocessingDrawing" xmlns:wp="http://schemas.openxmlformats.org/drawingml/2006/wordprocessingDrawing" xmlns:w10="urn:schemas-microsoft-com:office:word" xmlns:w="http://schemas.openxmlformats.org/wordprocessingml/2006/main" xmlns:w14="http://schemas.microsoft.com/office/word/2010/wordml" xmlns:w15="http://schemas.microsoft.com/office/word/2012/wordml" xmlns:wpg="http://schemas.microsoft.com/office/word/2010/wordprocessingGroup" xmlns:wpi="http://schemas.microsoft.com/office/word/2010/wordprocessingInk" xmlns:wne="http://schemas.microsoft.com/office/word/2006/wordml" xmlns:wps="http://schemas.microsoft.com/office/word/2010/wordprocessingShape" mc:Ignorable="w14 w15 wp14">
   <w:abstractNum w:abstractNumId="0" w15:restartNumberingAfterBreak="0">
+    <w:nsid w:val="05FE177C"/>
+    <w:multiLevelType w:val="multilevel"/>
+    <w:tmpl w:val="36DE3E3C"/>
+    <w:lvl w:ilvl="0">
+      <w:start w:val="1"/>
+      <w:numFmt w:val="bullet"/>
+      <w:lvlText w:val=""/>
+      <w:lvlJc w:val="left"/>
+      <w:pPr>
+        <w:tabs>
+          <w:tab w:val="num" w:pos="720"/>
+        </w:tabs>
+        <w:ind w:left="720" w:hanging="360"/>
+      </w:pPr>
+      <w:rPr>
+        <w:rFonts w:ascii="Symbol" w:hAnsi="Symbol" w:hint="default"/>
+        <w:color w:val="000000" w:themeColor="text1"/>
+        <w:sz w:val="20"/>
+      </w:rPr>
+    </w:lvl>
+    <w:lvl w:ilvl="1" w:tentative="1">
+      <w:start w:val="1"/>
+      <w:numFmt w:val="bullet"/>
+      <w:lvlText w:val="o"/>
+      <w:lvlJc w:val="left"/>
+      <w:pPr>
+        <w:tabs>
+          <w:tab w:val="num" w:pos="1440"/>
+        </w:tabs>
+        <w:ind w:left="1440" w:hanging="360"/>
+      </w:pPr>
+      <w:rPr>
+        <w:rFonts w:ascii="Courier New" w:hAnsi="Courier New" w:hint="default"/>
+        <w:sz w:val="20"/>
+      </w:rPr>
+    </w:lvl>
+    <w:lvl w:ilvl="2" w:tentative="1">
+      <w:start w:val="1"/>
+      <w:numFmt w:val="bullet"/>
+      <w:lvlText w:val=""/>
+      <w:lvlJc w:val="left"/>
+      <w:pPr>
+        <w:tabs>
+          <w:tab w:val="num" w:pos="2160"/>
+        </w:tabs>
+        <w:ind w:left="2160" w:hanging="360"/>
+      </w:pPr>
+      <w:rPr>
+        <w:rFonts w:ascii="Wingdings" w:hAnsi="Wingdings" w:hint="default"/>
+        <w:sz w:val="20"/>
+      </w:rPr>
+    </w:lvl>
+    <w:lvl w:ilvl="3" w:tentative="1">
+      <w:start w:val="1"/>
+      <w:numFmt w:val="bullet"/>
+      <w:lvlText w:val=""/>
+      <w:lvlJc w:val="left"/>
+      <w:pPr>
+        <w:tabs>
+          <w:tab w:val="num" w:pos="2880"/>
+        </w:tabs>
+        <w:ind w:left="2880" w:hanging="360"/>
+      </w:pPr>
+      <w:rPr>
+        <w:rFonts w:ascii="Wingdings" w:hAnsi="Wingdings" w:hint="default"/>
+        <w:sz w:val="20"/>
+      </w:rPr>
+    </w:lvl>
+    <w:lvl w:ilvl="4" w:tentative="1">
+      <w:start w:val="1"/>
+      <w:numFmt w:val="bullet"/>
+      <w:lvlText w:val=""/>
+      <w:lvlJc w:val="left"/>
+      <w:pPr>
+        <w:tabs>
+          <w:tab w:val="num" w:pos="3600"/>
+        </w:tabs>
+        <w:ind w:left="3600" w:hanging="360"/>
+      </w:pPr>
+      <w:rPr>
+        <w:rFonts w:ascii="Wingdings" w:hAnsi="Wingdings" w:hint="default"/>
+        <w:sz w:val="20"/>
+      </w:rPr>
+    </w:lvl>
+    <w:lvl w:ilvl="5" w:tentative="1">
+      <w:start w:val="1"/>
+      <w:numFmt w:val="bullet"/>
+      <w:lvlText w:val=""/>
+      <w:lvlJc w:val="left"/>
+      <w:pPr>
+        <w:tabs>
+          <w:tab w:val="num" w:pos="4320"/>
+        </w:tabs>
+        <w:ind w:left="4320" w:hanging="360"/>
+      </w:pPr>
+      <w:rPr>
+        <w:rFonts w:ascii="Wingdings" w:hAnsi="Wingdings" w:hint="default"/>
+        <w:sz w:val="20"/>
+      </w:rPr>
+    </w:lvl>
+    <w:lvl w:ilvl="6" w:tentative="1">
+      <w:start w:val="1"/>
+      <w:numFmt w:val="bullet"/>
+      <w:lvlText w:val=""/>
+      <w:lvlJc w:val="left"/>
+      <w:pPr>
+        <w:tabs>
+          <w:tab w:val="num" w:pos="5040"/>
+        </w:tabs>
+        <w:ind w:left="5040" w:hanging="360"/>
+      </w:pPr>
+      <w:rPr>
+        <w:rFonts w:ascii="Wingdings" w:hAnsi="Wingdings" w:hint="default"/>
+        <w:sz w:val="20"/>
+      </w:rPr>
+    </w:lvl>
+    <w:lvl w:ilvl="7" w:tentative="1">
+      <w:start w:val="1"/>
+      <w:numFmt w:val="bullet"/>
+      <w:lvlText w:val=""/>
+      <w:lvlJc w:val="left"/>
+      <w:pPr>
+        <w:tabs>
+          <w:tab w:val="num" w:pos="5760"/>
+        </w:tabs>
+        <w:ind w:left="5760" w:hanging="360"/>
+      </w:pPr>
+      <w:rPr>
+        <w:rFonts w:ascii="Wingdings" w:hAnsi="Wingdings" w:hint="default"/>
+        <w:sz w:val="20"/>
+      </w:rPr>
+    </w:lvl>
+    <w:lvl w:ilvl="8" w:tentative="1">
+      <w:start w:val="1"/>
+      <w:numFmt w:val="bullet"/>
+      <w:lvlText w:val=""/>
+      <w:lvlJc w:val="left"/>
+      <w:pPr>
+        <w:tabs>
+          <w:tab w:val="num" w:pos="6480"/>
+        </w:tabs>
+        <w:ind w:left="6480" w:hanging="360"/>
+      </w:pPr>
+      <w:rPr>
+        <w:rFonts w:ascii="Wingdings" w:hAnsi="Wingdings" w:hint="default"/>
+        <w:sz w:val="20"/>
+      </w:rPr>
+    </w:lvl>
+  </w:abstractNum>
+  <w:abstractNum w:abstractNumId="1" w15:restartNumberingAfterBreak="0">
+    <w:nsid w:val="0F0A2EB8"/>
+    <w:multiLevelType w:val="multilevel"/>
+    <w:tmpl w:val="11183CC0"/>
+    <w:lvl w:ilvl="0">
+      <w:start w:val="1"/>
+      <w:numFmt w:val="bullet"/>
+      <w:lvlText w:val=""/>
+      <w:lvlJc w:val="left"/>
+      <w:pPr>
+        <w:tabs>
+          <w:tab w:val="num" w:pos="720"/>
+        </w:tabs>
+        <w:ind w:left="720" w:hanging="360"/>
+      </w:pPr>
+      <w:rPr>
+        <w:rFonts w:ascii="Symbol" w:hAnsi="Symbol" w:hint="default"/>
+        <w:sz w:val="20"/>
+      </w:rPr>
+    </w:lvl>
+    <w:lvl w:ilvl="1" w:tentative="1">
+      <w:start w:val="1"/>
+      <w:numFmt w:val="bullet"/>
+      <w:lvlText w:val="o"/>
+      <w:lvlJc w:val="left"/>
+      <w:pPr>
+        <w:tabs>
+          <w:tab w:val="num" w:pos="1440"/>
+        </w:tabs>
+        <w:ind w:left="1440" w:hanging="360"/>
+      </w:pPr>
+      <w:rPr>
+        <w:rFonts w:ascii="Courier New" w:hAnsi="Courier New" w:hint="default"/>
+        <w:sz w:val="20"/>
+      </w:rPr>
+    </w:lvl>
+    <w:lvl w:ilvl="2" w:tentative="1">
+      <w:start w:val="1"/>
+      <w:numFmt w:val="bullet"/>
+      <w:lvlText w:val=""/>
+      <w:lvlJc w:val="left"/>
+      <w:pPr>
+        <w:tabs>
+          <w:tab w:val="num" w:pos="2160"/>
+        </w:tabs>
+        <w:ind w:left="2160" w:hanging="360"/>
+      </w:pPr>
+      <w:rPr>
+        <w:rFonts w:ascii="Wingdings" w:hAnsi="Wingdings" w:hint="default"/>
+        <w:sz w:val="20"/>
+      </w:rPr>
+    </w:lvl>
+    <w:lvl w:ilvl="3" w:tentative="1">
+      <w:start w:val="1"/>
+      <w:numFmt w:val="bullet"/>
+      <w:lvlText w:val=""/>
+      <w:lvlJc w:val="left"/>
+      <w:pPr>
+        <w:tabs>
+          <w:tab w:val="num" w:pos="2880"/>
+        </w:tabs>
+        <w:ind w:left="2880" w:hanging="360"/>
+      </w:pPr>
+      <w:rPr>
+        <w:rFonts w:ascii="Wingdings" w:hAnsi="Wingdings" w:hint="default"/>
+        <w:sz w:val="20"/>
+      </w:rPr>
+    </w:lvl>
+    <w:lvl w:ilvl="4" w:tentative="1">
+      <w:start w:val="1"/>
+      <w:numFmt w:val="bullet"/>
+      <w:lvlText w:val=""/>
+      <w:lvlJc w:val="left"/>
+      <w:pPr>
+        <w:tabs>
+          <w:tab w:val="num" w:pos="3600"/>
+        </w:tabs>
+        <w:ind w:left="3600" w:hanging="360"/>
+      </w:pPr>
+      <w:rPr>
+        <w:rFonts w:ascii="Wingdings" w:hAnsi="Wingdings" w:hint="default"/>
+        <w:sz w:val="20"/>
+      </w:rPr>
+    </w:lvl>
+    <w:lvl w:ilvl="5" w:tentative="1">
+      <w:start w:val="1"/>
+      <w:numFmt w:val="bullet"/>
+      <w:lvlText w:val=""/>
+      <w:lvlJc w:val="left"/>
+      <w:pPr>
+        <w:tabs>
+          <w:tab w:val="num" w:pos="4320"/>
+        </w:tabs>
+        <w:ind w:left="4320" w:hanging="360"/>
+      </w:pPr>
+      <w:rPr>
+        <w:rFonts w:ascii="Wingdings" w:hAnsi="Wingdings" w:hint="default"/>
+        <w:sz w:val="20"/>
+      </w:rPr>
+    </w:lvl>
+    <w:lvl w:ilvl="6" w:tentative="1">
+      <w:start w:val="1"/>
+      <w:numFmt w:val="bullet"/>
+      <w:lvlText w:val=""/>
+      <w:lvlJc w:val="left"/>
+      <w:pPr>
+        <w:tabs>
+          <w:tab w:val="num" w:pos="5040"/>
+        </w:tabs>
+        <w:ind w:left="5040" w:hanging="360"/>
+      </w:pPr>
+      <w:rPr>
+        <w:rFonts w:ascii="Wingdings" w:hAnsi="Wingdings" w:hint="default"/>
+        <w:sz w:val="20"/>
+      </w:rPr>
+    </w:lvl>
+    <w:lvl w:ilvl="7" w:tentative="1">
+      <w:start w:val="1"/>
+      <w:numFmt w:val="bullet"/>
+      <w:lvlText w:val=""/>
+      <w:lvlJc w:val="left"/>
+      <w:pPr>
+        <w:tabs>
+          <w:tab w:val="num" w:pos="5760"/>
+        </w:tabs>
+        <w:ind w:left="5760" w:hanging="360"/>
+      </w:pPr>
+      <w:rPr>
+        <w:rFonts w:ascii="Wingdings" w:hAnsi="Wingdings" w:hint="default"/>
+        <w:sz w:val="20"/>
+      </w:rPr>
+    </w:lvl>
+    <w:lvl w:ilvl="8" w:tentative="1">
+      <w:start w:val="1"/>
+      <w:numFmt w:val="bullet"/>
+      <w:lvlText w:val=""/>
+      <w:lvlJc w:val="left"/>
+      <w:pPr>
+        <w:tabs>
+          <w:tab w:val="num" w:pos="6480"/>
+        </w:tabs>
+        <w:ind w:left="6480" w:hanging="360"/>
+      </w:pPr>
+      <w:rPr>
+        <w:rFonts w:ascii="Wingdings" w:hAnsi="Wingdings" w:hint="default"/>
+        <w:sz w:val="20"/>
+      </w:rPr>
+    </w:lvl>
+  </w:abstractNum>
+  <w:abstractNum w:abstractNumId="2" w15:restartNumberingAfterBreak="0">
     <w:nsid w:val="0F2D6495"/>
     <w:multiLevelType w:val="multilevel"/>
     <w:tmpl w:val="D9DE9A56"/>
@@ -3530,7 +5301,7 @@
       </w:rPr>
     </w:lvl>
   </w:abstractNum>
-  <w:abstractNum w:abstractNumId="1" w15:restartNumberingAfterBreak="0">
+  <w:abstractNum w:abstractNumId="3" w15:restartNumberingAfterBreak="0">
     <w:nsid w:val="116E6677"/>
     <w:multiLevelType w:val="hybridMultilevel"/>
     <w:tmpl w:val="4C000F42"/>
@@ -3643,7 +5414,7 @@
       </w:rPr>
     </w:lvl>
   </w:abstractNum>
-  <w:abstractNum w:abstractNumId="2" w15:restartNumberingAfterBreak="0">
+  <w:abstractNum w:abstractNumId="4" w15:restartNumberingAfterBreak="0">
     <w:nsid w:val="26705426"/>
     <w:multiLevelType w:val="hybridMultilevel"/>
     <w:tmpl w:val="E8ACBAC0"/>
@@ -3756,7 +5527,7 @@
       </w:rPr>
     </w:lvl>
   </w:abstractNum>
-  <w:abstractNum w:abstractNumId="3" w15:restartNumberingAfterBreak="0">
+  <w:abstractNum w:abstractNumId="5" w15:restartNumberingAfterBreak="0">
     <w:nsid w:val="39AA6020"/>
     <w:multiLevelType w:val="multilevel"/>
     <w:tmpl w:val="DDFC8A94"/>
@@ -3905,7 +5676,7 @@
       </w:rPr>
     </w:lvl>
   </w:abstractNum>
-  <w:abstractNum w:abstractNumId="4" w15:restartNumberingAfterBreak="0">
+  <w:abstractNum w:abstractNumId="6" w15:restartNumberingAfterBreak="0">
     <w:nsid w:val="3D453C6B"/>
     <w:multiLevelType w:val="hybridMultilevel"/>
     <w:tmpl w:val="448C43E2"/>
@@ -3991,7 +5762,156 @@
       </w:pPr>
     </w:lvl>
   </w:abstractNum>
-  <w:abstractNum w:abstractNumId="5" w15:restartNumberingAfterBreak="0">
+  <w:abstractNum w:abstractNumId="7" w15:restartNumberingAfterBreak="0">
+    <w:nsid w:val="486F185D"/>
+    <w:multiLevelType w:val="multilevel"/>
+    <w:tmpl w:val="963E6422"/>
+    <w:lvl w:ilvl="0">
+      <w:start w:val="1"/>
+      <w:numFmt w:val="bullet"/>
+      <w:lvlText w:val=""/>
+      <w:lvlJc w:val="left"/>
+      <w:pPr>
+        <w:tabs>
+          <w:tab w:val="num" w:pos="720"/>
+        </w:tabs>
+        <w:ind w:left="720" w:hanging="360"/>
+      </w:pPr>
+      <w:rPr>
+        <w:rFonts w:ascii="Symbol" w:hAnsi="Symbol" w:hint="default"/>
+        <w:sz w:val="20"/>
+      </w:rPr>
+    </w:lvl>
+    <w:lvl w:ilvl="1" w:tentative="1">
+      <w:start w:val="1"/>
+      <w:numFmt w:val="bullet"/>
+      <w:lvlText w:val="o"/>
+      <w:lvlJc w:val="left"/>
+      <w:pPr>
+        <w:tabs>
+          <w:tab w:val="num" w:pos="1440"/>
+        </w:tabs>
+        <w:ind w:left="1440" w:hanging="360"/>
+      </w:pPr>
+      <w:rPr>
+        <w:rFonts w:ascii="Courier New" w:hAnsi="Courier New" w:hint="default"/>
+        <w:sz w:val="20"/>
+      </w:rPr>
+    </w:lvl>
+    <w:lvl w:ilvl="2" w:tentative="1">
+      <w:start w:val="1"/>
+      <w:numFmt w:val="bullet"/>
+      <w:lvlText w:val=""/>
+      <w:lvlJc w:val="left"/>
+      <w:pPr>
+        <w:tabs>
+          <w:tab w:val="num" w:pos="2160"/>
+        </w:tabs>
+        <w:ind w:left="2160" w:hanging="360"/>
+      </w:pPr>
+      <w:rPr>
+        <w:rFonts w:ascii="Wingdings" w:hAnsi="Wingdings" w:hint="default"/>
+        <w:sz w:val="20"/>
+      </w:rPr>
+    </w:lvl>
+    <w:lvl w:ilvl="3" w:tentative="1">
+      <w:start w:val="1"/>
+      <w:numFmt w:val="bullet"/>
+      <w:lvlText w:val=""/>
+      <w:lvlJc w:val="left"/>
+      <w:pPr>
+        <w:tabs>
+          <w:tab w:val="num" w:pos="2880"/>
+        </w:tabs>
+        <w:ind w:left="2880" w:hanging="360"/>
+      </w:pPr>
+      <w:rPr>
+        <w:rFonts w:ascii="Wingdings" w:hAnsi="Wingdings" w:hint="default"/>
+        <w:sz w:val="20"/>
+      </w:rPr>
+    </w:lvl>
+    <w:lvl w:ilvl="4" w:tentative="1">
+      <w:start w:val="1"/>
+      <w:numFmt w:val="bullet"/>
+      <w:lvlText w:val=""/>
+      <w:lvlJc w:val="left"/>
+      <w:pPr>
+        <w:tabs>
+          <w:tab w:val="num" w:pos="3600"/>
+        </w:tabs>
+        <w:ind w:left="3600" w:hanging="360"/>
+      </w:pPr>
+      <w:rPr>
+        <w:rFonts w:ascii="Wingdings" w:hAnsi="Wingdings" w:hint="default"/>
+        <w:sz w:val="20"/>
+      </w:rPr>
+    </w:lvl>
+    <w:lvl w:ilvl="5" w:tentative="1">
+      <w:start w:val="1"/>
+      <w:numFmt w:val="bullet"/>
+      <w:lvlText w:val=""/>
+      <w:lvlJc w:val="left"/>
+      <w:pPr>
+        <w:tabs>
+          <w:tab w:val="num" w:pos="4320"/>
+        </w:tabs>
+        <w:ind w:left="4320" w:hanging="360"/>
+      </w:pPr>
+      <w:rPr>
+        <w:rFonts w:ascii="Wingdings" w:hAnsi="Wingdings" w:hint="default"/>
+        <w:sz w:val="20"/>
+      </w:rPr>
+    </w:lvl>
+    <w:lvl w:ilvl="6" w:tentative="1">
+      <w:start w:val="1"/>
+      <w:numFmt w:val="bullet"/>
+      <w:lvlText w:val=""/>
+      <w:lvlJc w:val="left"/>
+      <w:pPr>
+        <w:tabs>
+          <w:tab w:val="num" w:pos="5040"/>
+        </w:tabs>
+        <w:ind w:left="5040" w:hanging="360"/>
+      </w:pPr>
+      <w:rPr>
+        <w:rFonts w:ascii="Wingdings" w:hAnsi="Wingdings" w:hint="default"/>
+        <w:sz w:val="20"/>
+      </w:rPr>
+    </w:lvl>
+    <w:lvl w:ilvl="7" w:tentative="1">
+      <w:start w:val="1"/>
+      <w:numFmt w:val="bullet"/>
+      <w:lvlText w:val=""/>
+      <w:lvlJc w:val="left"/>
+      <w:pPr>
+        <w:tabs>
+          <w:tab w:val="num" w:pos="5760"/>
+        </w:tabs>
+        <w:ind w:left="5760" w:hanging="360"/>
+      </w:pPr>
+      <w:rPr>
+        <w:rFonts w:ascii="Wingdings" w:hAnsi="Wingdings" w:hint="default"/>
+        <w:sz w:val="20"/>
+      </w:rPr>
+    </w:lvl>
+    <w:lvl w:ilvl="8" w:tentative="1">
+      <w:start w:val="1"/>
+      <w:numFmt w:val="bullet"/>
+      <w:lvlText w:val=""/>
+      <w:lvlJc w:val="left"/>
+      <w:pPr>
+        <w:tabs>
+          <w:tab w:val="num" w:pos="6480"/>
+        </w:tabs>
+        <w:ind w:left="6480" w:hanging="360"/>
+      </w:pPr>
+      <w:rPr>
+        <w:rFonts w:ascii="Wingdings" w:hAnsi="Wingdings" w:hint="default"/>
+        <w:sz w:val="20"/>
+      </w:rPr>
+    </w:lvl>
+  </w:abstractNum>
+  <w:abstractNum w:abstractNumId="8" w15:restartNumberingAfterBreak="0">
     <w:nsid w:val="496F6823"/>
     <w:multiLevelType w:val="hybridMultilevel"/>
     <w:tmpl w:val="802A320A"/>
@@ -4080,7 +6000,157 @@
       </w:pPr>
     </w:lvl>
   </w:abstractNum>
-  <w:abstractNum w:abstractNumId="6" w15:restartNumberingAfterBreak="0">
+  <w:abstractNum w:abstractNumId="9" w15:restartNumberingAfterBreak="0">
+    <w:nsid w:val="4DAA4AF7"/>
+    <w:multiLevelType w:val="multilevel"/>
+    <w:tmpl w:val="36DE3E3C"/>
+    <w:lvl w:ilvl="0">
+      <w:start w:val="1"/>
+      <w:numFmt w:val="bullet"/>
+      <w:lvlText w:val=""/>
+      <w:lvlJc w:val="left"/>
+      <w:pPr>
+        <w:tabs>
+          <w:tab w:val="num" w:pos="720"/>
+        </w:tabs>
+        <w:ind w:left="720" w:hanging="360"/>
+      </w:pPr>
+      <w:rPr>
+        <w:rFonts w:ascii="Symbol" w:hAnsi="Symbol" w:hint="default"/>
+        <w:color w:val="000000" w:themeColor="text1"/>
+        <w:sz w:val="20"/>
+      </w:rPr>
+    </w:lvl>
+    <w:lvl w:ilvl="1" w:tentative="1">
+      <w:start w:val="1"/>
+      <w:numFmt w:val="bullet"/>
+      <w:lvlText w:val="o"/>
+      <w:lvlJc w:val="left"/>
+      <w:pPr>
+        <w:tabs>
+          <w:tab w:val="num" w:pos="1440"/>
+        </w:tabs>
+        <w:ind w:left="1440" w:hanging="360"/>
+      </w:pPr>
+      <w:rPr>
+        <w:rFonts w:ascii="Courier New" w:hAnsi="Courier New" w:hint="default"/>
+        <w:sz w:val="20"/>
+      </w:rPr>
+    </w:lvl>
+    <w:lvl w:ilvl="2" w:tentative="1">
+      <w:start w:val="1"/>
+      <w:numFmt w:val="bullet"/>
+      <w:lvlText w:val=""/>
+      <w:lvlJc w:val="left"/>
+      <w:pPr>
+        <w:tabs>
+          <w:tab w:val="num" w:pos="2160"/>
+        </w:tabs>
+        <w:ind w:left="2160" w:hanging="360"/>
+      </w:pPr>
+      <w:rPr>
+        <w:rFonts w:ascii="Wingdings" w:hAnsi="Wingdings" w:hint="default"/>
+        <w:sz w:val="20"/>
+      </w:rPr>
+    </w:lvl>
+    <w:lvl w:ilvl="3" w:tentative="1">
+      <w:start w:val="1"/>
+      <w:numFmt w:val="bullet"/>
+      <w:lvlText w:val=""/>
+      <w:lvlJc w:val="left"/>
+      <w:pPr>
+        <w:tabs>
+          <w:tab w:val="num" w:pos="2880"/>
+        </w:tabs>
+        <w:ind w:left="2880" w:hanging="360"/>
+      </w:pPr>
+      <w:rPr>
+        <w:rFonts w:ascii="Wingdings" w:hAnsi="Wingdings" w:hint="default"/>
+        <w:sz w:val="20"/>
+      </w:rPr>
+    </w:lvl>
+    <w:lvl w:ilvl="4" w:tentative="1">
+      <w:start w:val="1"/>
+      <w:numFmt w:val="bullet"/>
+      <w:lvlText w:val=""/>
+      <w:lvlJc w:val="left"/>
+      <w:pPr>
+        <w:tabs>
+          <w:tab w:val="num" w:pos="3600"/>
+        </w:tabs>
+        <w:ind w:left="3600" w:hanging="360"/>
+      </w:pPr>
+      <w:rPr>
+        <w:rFonts w:ascii="Wingdings" w:hAnsi="Wingdings" w:hint="default"/>
+        <w:sz w:val="20"/>
+      </w:rPr>
+    </w:lvl>
+    <w:lvl w:ilvl="5" w:tentative="1">
+      <w:start w:val="1"/>
+      <w:numFmt w:val="bullet"/>
+      <w:lvlText w:val=""/>
+      <w:lvlJc w:val="left"/>
+      <w:pPr>
+        <w:tabs>
+          <w:tab w:val="num" w:pos="4320"/>
+        </w:tabs>
+        <w:ind w:left="4320" w:hanging="360"/>
+      </w:pPr>
+      <w:rPr>
+        <w:rFonts w:ascii="Wingdings" w:hAnsi="Wingdings" w:hint="default"/>
+        <w:sz w:val="20"/>
+      </w:rPr>
+    </w:lvl>
+    <w:lvl w:ilvl="6" w:tentative="1">
+      <w:start w:val="1"/>
+      <w:numFmt w:val="bullet"/>
+      <w:lvlText w:val=""/>
+      <w:lvlJc w:val="left"/>
+      <w:pPr>
+        <w:tabs>
+          <w:tab w:val="num" w:pos="5040"/>
+        </w:tabs>
+        <w:ind w:left="5040" w:hanging="360"/>
+      </w:pPr>
+      <w:rPr>
+        <w:rFonts w:ascii="Wingdings" w:hAnsi="Wingdings" w:hint="default"/>
+        <w:sz w:val="20"/>
+      </w:rPr>
+    </w:lvl>
+    <w:lvl w:ilvl="7" w:tentative="1">
+      <w:start w:val="1"/>
+      <w:numFmt w:val="bullet"/>
+      <w:lvlText w:val=""/>
+      <w:lvlJc w:val="left"/>
+      <w:pPr>
+        <w:tabs>
+          <w:tab w:val="num" w:pos="5760"/>
+        </w:tabs>
+        <w:ind w:left="5760" w:hanging="360"/>
+      </w:pPr>
+      <w:rPr>
+        <w:rFonts w:ascii="Wingdings" w:hAnsi="Wingdings" w:hint="default"/>
+        <w:sz w:val="20"/>
+      </w:rPr>
+    </w:lvl>
+    <w:lvl w:ilvl="8" w:tentative="1">
+      <w:start w:val="1"/>
+      <w:numFmt w:val="bullet"/>
+      <w:lvlText w:val=""/>
+      <w:lvlJc w:val="left"/>
+      <w:pPr>
+        <w:tabs>
+          <w:tab w:val="num" w:pos="6480"/>
+        </w:tabs>
+        <w:ind w:left="6480" w:hanging="360"/>
+      </w:pPr>
+      <w:rPr>
+        <w:rFonts w:ascii="Wingdings" w:hAnsi="Wingdings" w:hint="default"/>
+        <w:sz w:val="20"/>
+      </w:rPr>
+    </w:lvl>
+  </w:abstractNum>
+  <w:abstractNum w:abstractNumId="10" w15:restartNumberingAfterBreak="0">
     <w:nsid w:val="5A442A24"/>
     <w:multiLevelType w:val="hybridMultilevel"/>
     <w:tmpl w:val="B0A436B2"/>
@@ -4169,26 +6239,190 @@
       </w:pPr>
     </w:lvl>
   </w:abstractNum>
+  <w:abstractNum w:abstractNumId="11" w15:restartNumberingAfterBreak="0">
+    <w:nsid w:val="68F1249C"/>
+    <w:multiLevelType w:val="multilevel"/>
+    <w:tmpl w:val="3A508146"/>
+    <w:lvl w:ilvl="0">
+      <w:start w:val="1"/>
+      <w:numFmt w:val="bullet"/>
+      <w:lvlText w:val=""/>
+      <w:lvlJc w:val="left"/>
+      <w:pPr>
+        <w:tabs>
+          <w:tab w:val="num" w:pos="720"/>
+        </w:tabs>
+        <w:ind w:left="720" w:hanging="360"/>
+      </w:pPr>
+      <w:rPr>
+        <w:rFonts w:ascii="Symbol" w:hAnsi="Symbol" w:hint="default"/>
+        <w:sz w:val="20"/>
+      </w:rPr>
+    </w:lvl>
+    <w:lvl w:ilvl="1" w:tentative="1">
+      <w:start w:val="1"/>
+      <w:numFmt w:val="bullet"/>
+      <w:lvlText w:val="o"/>
+      <w:lvlJc w:val="left"/>
+      <w:pPr>
+        <w:tabs>
+          <w:tab w:val="num" w:pos="1440"/>
+        </w:tabs>
+        <w:ind w:left="1440" w:hanging="360"/>
+      </w:pPr>
+      <w:rPr>
+        <w:rFonts w:ascii="Courier New" w:hAnsi="Courier New" w:hint="default"/>
+        <w:sz w:val="20"/>
+      </w:rPr>
+    </w:lvl>
+    <w:lvl w:ilvl="2" w:tentative="1">
+      <w:start w:val="1"/>
+      <w:numFmt w:val="bullet"/>
+      <w:lvlText w:val=""/>
+      <w:lvlJc w:val="left"/>
+      <w:pPr>
+        <w:tabs>
+          <w:tab w:val="num" w:pos="2160"/>
+        </w:tabs>
+        <w:ind w:left="2160" w:hanging="360"/>
+      </w:pPr>
+      <w:rPr>
+        <w:rFonts w:ascii="Wingdings" w:hAnsi="Wingdings" w:hint="default"/>
+        <w:sz w:val="20"/>
+      </w:rPr>
+    </w:lvl>
+    <w:lvl w:ilvl="3" w:tentative="1">
+      <w:start w:val="1"/>
+      <w:numFmt w:val="bullet"/>
+      <w:lvlText w:val=""/>
+      <w:lvlJc w:val="left"/>
+      <w:pPr>
+        <w:tabs>
+          <w:tab w:val="num" w:pos="2880"/>
+        </w:tabs>
+        <w:ind w:left="2880" w:hanging="360"/>
+      </w:pPr>
+      <w:rPr>
+        <w:rFonts w:ascii="Wingdings" w:hAnsi="Wingdings" w:hint="default"/>
+        <w:sz w:val="20"/>
+      </w:rPr>
+    </w:lvl>
+    <w:lvl w:ilvl="4" w:tentative="1">
+      <w:start w:val="1"/>
+      <w:numFmt w:val="bullet"/>
+      <w:lvlText w:val=""/>
+      <w:lvlJc w:val="left"/>
+      <w:pPr>
+        <w:tabs>
+          <w:tab w:val="num" w:pos="3600"/>
+        </w:tabs>
+        <w:ind w:left="3600" w:hanging="360"/>
+      </w:pPr>
+      <w:rPr>
+        <w:rFonts w:ascii="Wingdings" w:hAnsi="Wingdings" w:hint="default"/>
+        <w:sz w:val="20"/>
+      </w:rPr>
+    </w:lvl>
+    <w:lvl w:ilvl="5" w:tentative="1">
+      <w:start w:val="1"/>
+      <w:numFmt w:val="bullet"/>
+      <w:lvlText w:val=""/>
+      <w:lvlJc w:val="left"/>
+      <w:pPr>
+        <w:tabs>
+          <w:tab w:val="num" w:pos="4320"/>
+        </w:tabs>
+        <w:ind w:left="4320" w:hanging="360"/>
+      </w:pPr>
+      <w:rPr>
+        <w:rFonts w:ascii="Wingdings" w:hAnsi="Wingdings" w:hint="default"/>
+        <w:sz w:val="20"/>
+      </w:rPr>
+    </w:lvl>
+    <w:lvl w:ilvl="6" w:tentative="1">
+      <w:start w:val="1"/>
+      <w:numFmt w:val="bullet"/>
+      <w:lvlText w:val=""/>
+      <w:lvlJc w:val="left"/>
+      <w:pPr>
+        <w:tabs>
+          <w:tab w:val="num" w:pos="5040"/>
+        </w:tabs>
+        <w:ind w:left="5040" w:hanging="360"/>
+      </w:pPr>
+      <w:rPr>
+        <w:rFonts w:ascii="Wingdings" w:hAnsi="Wingdings" w:hint="default"/>
+        <w:sz w:val="20"/>
+      </w:rPr>
+    </w:lvl>
+    <w:lvl w:ilvl="7" w:tentative="1">
+      <w:start w:val="1"/>
+      <w:numFmt w:val="bullet"/>
+      <w:lvlText w:val=""/>
+      <w:lvlJc w:val="left"/>
+      <w:pPr>
+        <w:tabs>
+          <w:tab w:val="num" w:pos="5760"/>
+        </w:tabs>
+        <w:ind w:left="5760" w:hanging="360"/>
+      </w:pPr>
+      <w:rPr>
+        <w:rFonts w:ascii="Wingdings" w:hAnsi="Wingdings" w:hint="default"/>
+        <w:sz w:val="20"/>
+      </w:rPr>
+    </w:lvl>
+    <w:lvl w:ilvl="8" w:tentative="1">
+      <w:start w:val="1"/>
+      <w:numFmt w:val="bullet"/>
+      <w:lvlText w:val=""/>
+      <w:lvlJc w:val="left"/>
+      <w:pPr>
+        <w:tabs>
+          <w:tab w:val="num" w:pos="6480"/>
+        </w:tabs>
+        <w:ind w:left="6480" w:hanging="360"/>
+      </w:pPr>
+      <w:rPr>
+        <w:rFonts w:ascii="Wingdings" w:hAnsi="Wingdings" w:hint="default"/>
+        <w:sz w:val="20"/>
+      </w:rPr>
+    </w:lvl>
+  </w:abstractNum>
   <w:num w:numId="1">
+    <w:abstractNumId w:val="4"/>
+  </w:num>
+  <w:num w:numId="2">
+    <w:abstractNumId w:val="3"/>
+  </w:num>
+  <w:num w:numId="3">
+    <w:abstractNumId w:val="6"/>
+  </w:num>
+  <w:num w:numId="4">
+    <w:abstractNumId w:val="8"/>
+  </w:num>
+  <w:num w:numId="5">
+    <w:abstractNumId w:val="10"/>
+  </w:num>
+  <w:num w:numId="6">
+    <w:abstractNumId w:val="5"/>
+  </w:num>
+  <w:num w:numId="7">
     <w:abstractNumId w:val="2"/>
   </w:num>
-  <w:num w:numId="2">
+  <w:num w:numId="8">
+    <w:abstractNumId w:val="7"/>
+  </w:num>
+  <w:num w:numId="9">
+    <w:abstractNumId w:val="11"/>
+  </w:num>
+  <w:num w:numId="10">
     <w:abstractNumId w:val="1"/>
   </w:num>
-  <w:num w:numId="3">
-    <w:abstractNumId w:val="4"/>
+  <w:num w:numId="11">
+    <w:abstractNumId w:val="0"/>
   </w:num>
-  <w:num w:numId="4">
-    <w:abstractNumId w:val="5"/>
-  </w:num>
-  <w:num w:numId="5">
-    <w:abstractNumId w:val="6"/>
-  </w:num>
-  <w:num w:numId="6">
-    <w:abstractNumId w:val="3"/>
-  </w:num>
-  <w:num w:numId="7">
-    <w:abstractNumId w:val="0"/>
+  <w:num w:numId="12">
+    <w:abstractNumId w:val="9"/>
   </w:num>
 </w:numbering>
 </file>
@@ -4627,6 +6861,28 @@
       <w:szCs w:val="36"/>
     </w:rPr>
   </w:style>
+  <w:style w:type="paragraph" w:styleId="Heading3">
+    <w:name w:val="heading 3"/>
+    <w:basedOn w:val="Normal"/>
+    <w:next w:val="Normal"/>
+    <w:link w:val="Heading3Char"/>
+    <w:uiPriority w:val="9"/>
+    <w:unhideWhenUsed/>
+    <w:qFormat/>
+    <w:rsid w:val="00D40F7A"/>
+    <w:pPr>
+      <w:keepNext/>
+      <w:keepLines/>
+      <w:spacing w:before="40" w:after="0"/>
+      <w:outlineLvl w:val="2"/>
+    </w:pPr>
+    <w:rPr>
+      <w:rFonts w:asciiTheme="majorHAnsi" w:eastAsiaTheme="majorEastAsia" w:hAnsiTheme="majorHAnsi" w:cstheme="majorBidi"/>
+      <w:color w:val="1F4D78" w:themeColor="accent1" w:themeShade="7F"/>
+      <w:sz w:val="24"/>
+      <w:szCs w:val="24"/>
+    </w:rPr>
+  </w:style>
   <w:style w:type="character" w:default="1" w:styleId="DefaultParagraphFont">
     <w:name w:val="Default Paragraph Font"/>
     <w:uiPriority w:val="1"/>
@@ -4978,6 +7234,30 @@
     <w:link w:val="Footer"/>
     <w:uiPriority w:val="99"/>
     <w:rsid w:val="008062DA"/>
+  </w:style>
+  <w:style w:type="character" w:customStyle="1" w:styleId="Heading3Char">
+    <w:name w:val="Heading 3 Char"/>
+    <w:basedOn w:val="DefaultParagraphFont"/>
+    <w:link w:val="Heading3"/>
+    <w:uiPriority w:val="9"/>
+    <w:rsid w:val="00D40F7A"/>
+    <w:rPr>
+      <w:rFonts w:asciiTheme="majorHAnsi" w:eastAsiaTheme="majorEastAsia" w:hAnsiTheme="majorHAnsi" w:cstheme="majorBidi"/>
+      <w:color w:val="1F4D78" w:themeColor="accent1" w:themeShade="7F"/>
+      <w:sz w:val="24"/>
+      <w:szCs w:val="24"/>
+    </w:rPr>
+  </w:style>
+  <w:style w:type="character" w:styleId="Hyperlink">
+    <w:name w:val="Hyperlink"/>
+    <w:basedOn w:val="DefaultParagraphFont"/>
+    <w:uiPriority w:val="99"/>
+    <w:unhideWhenUsed/>
+    <w:rsid w:val="00DB49FE"/>
+    <w:rPr>
+      <w:color w:val="0563C1" w:themeColor="hyperlink"/>
+      <w:u w:val="single"/>
+    </w:rPr>
   </w:style>
 </w:styles>
 </file>
@@ -5248,7 +7528,7 @@
 </file>
 
 <file path=customXml/itemProps1.xml><?xml version="1.0" encoding="utf-8"?>
-<ds:datastoreItem xmlns:ds="http://schemas.openxmlformats.org/officeDocument/2006/customXml" ds:itemID="{0EE26C6F-70AA-41C2-B6E8-74542E17F086}">
+<ds:datastoreItem xmlns:ds="http://schemas.openxmlformats.org/officeDocument/2006/customXml" ds:itemID="{8057E2C3-A918-4329-AB36-9092CDC9899D}">
   <ds:schemaRefs>
     <ds:schemaRef ds:uri="http://schemas.openxmlformats.org/officeDocument/2006/bibliography"/>
   </ds:schemaRefs>

</xml_diff>